<commit_message>
docu: document Merge and dotTrace
</commit_message>
<xml_diff>
--- a/Cheat Sheet.docx
+++ b/Cheat Sheet.docx
@@ -1,6 +1,6 @@
 
 <file path=word/document.xml><?xml version="1.0" encoding="utf-8"?>
-<w:document xmlns:wpc="http://schemas.microsoft.com/office/word/2010/wordprocessingCanvas" xmlns:cx="http://schemas.microsoft.com/office/drawing/2014/chartex" xmlns:cx1="http://schemas.microsoft.com/office/drawing/2015/9/8/chartex" xmlns:mc="http://schemas.openxmlformats.org/markup-compatibility/2006" xmlns:o="urn:schemas-microsoft-com:office:office" xmlns:r="http://schemas.openxmlformats.org/officeDocument/2006/relationships" xmlns:m="http://schemas.openxmlformats.org/officeDocument/2006/math" xmlns:v="urn:schemas-microsoft-com:vml" xmlns:wp14="http://schemas.microsoft.com/office/word/2010/wordprocessingDrawing" xmlns:wp="http://schemas.openxmlformats.org/drawingml/2006/wordprocessingDrawing" xmlns:w10="urn:schemas-microsoft-com:office:word" xmlns:w="http://schemas.openxmlformats.org/wordprocessingml/2006/main" xmlns:w14="http://schemas.microsoft.com/office/word/2010/wordml" xmlns:w15="http://schemas.microsoft.com/office/word/2012/wordml" xmlns:w16se="http://schemas.microsoft.com/office/word/2015/wordml/symex" xmlns:wpg="http://schemas.microsoft.com/office/word/2010/wordprocessingGroup" xmlns:wpi="http://schemas.microsoft.com/office/word/2010/wordprocessingInk" xmlns:wne="http://schemas.microsoft.com/office/word/2006/wordml" xmlns:wps="http://schemas.microsoft.com/office/word/2010/wordprocessingShape" mc:Ignorable="w14 w15 w16se wp14">
+<w:document xmlns:wpc="http://schemas.microsoft.com/office/word/2010/wordprocessingCanvas" xmlns:cx="http://schemas.microsoft.com/office/drawing/2014/chartex" xmlns:cx1="http://schemas.microsoft.com/office/drawing/2015/9/8/chartex" xmlns:cx2="http://schemas.microsoft.com/office/drawing/2015/10/21/chartex" xmlns:cx3="http://schemas.microsoft.com/office/drawing/2016/5/9/chartex" xmlns:cx4="http://schemas.microsoft.com/office/drawing/2016/5/10/chartex" xmlns:cx5="http://schemas.microsoft.com/office/drawing/2016/5/11/chartex" xmlns:cx6="http://schemas.microsoft.com/office/drawing/2016/5/12/chartex" xmlns:cx7="http://schemas.microsoft.com/office/drawing/2016/5/13/chartex" xmlns:cx8="http://schemas.microsoft.com/office/drawing/2016/5/14/chartex" xmlns:mc="http://schemas.openxmlformats.org/markup-compatibility/2006" xmlns:aink="http://schemas.microsoft.com/office/drawing/2016/ink" xmlns:am3d="http://schemas.microsoft.com/office/drawing/2017/model3d" xmlns:o="urn:schemas-microsoft-com:office:office" xmlns:r="http://schemas.openxmlformats.org/officeDocument/2006/relationships" xmlns:m="http://schemas.openxmlformats.org/officeDocument/2006/math" xmlns:v="urn:schemas-microsoft-com:vml" xmlns:wp14="http://schemas.microsoft.com/office/word/2010/wordprocessingDrawing" xmlns:wp="http://schemas.openxmlformats.org/drawingml/2006/wordprocessingDrawing" xmlns:w10="urn:schemas-microsoft-com:office:word" xmlns:w="http://schemas.openxmlformats.org/wordprocessingml/2006/main" xmlns:w14="http://schemas.microsoft.com/office/word/2010/wordml" xmlns:w15="http://schemas.microsoft.com/office/word/2012/wordml" xmlns:w16cex="http://schemas.microsoft.com/office/word/2018/wordml/cex" xmlns:w16cid="http://schemas.microsoft.com/office/word/2016/wordml/cid" xmlns:w16="http://schemas.microsoft.com/office/word/2018/wordml" xmlns:w16sdtdh="http://schemas.microsoft.com/office/word/2020/wordml/sdtdatahash" xmlns:w16se="http://schemas.microsoft.com/office/word/2015/wordml/symex" xmlns:wpg="http://schemas.microsoft.com/office/word/2010/wordprocessingGroup" xmlns:wpi="http://schemas.microsoft.com/office/word/2010/wordprocessingInk" xmlns:wne="http://schemas.microsoft.com/office/word/2006/wordml" xmlns:wps="http://schemas.microsoft.com/office/word/2010/wordprocessingShape" mc:Ignorable="w14 w15 w16se w16cid w16 w16cex w16sdtdh wp14">
   <w:body>
     <w:tbl>
       <w:tblPr>
@@ -1638,443 +1638,6 @@
               </w:rPr>
               <w:t>Ctrl + Alt + Shift + C</w:t>
             </w:r>
-          </w:p>
-        </w:tc>
-      </w:tr>
-      <w:tr>
-        <w:trPr>
-          <w:cnfStyle w:val="000000100000" w:firstRow="0" w:lastRow="0" w:firstColumn="0" w:lastColumn="0" w:oddVBand="0" w:evenVBand="0" w:oddHBand="1" w:evenHBand="0" w:firstRowFirstColumn="0" w:firstRowLastColumn="0" w:lastRowFirstColumn="0" w:lastRowLastColumn="0"/>
-          <w:trHeight w:val="70"/>
-        </w:trPr>
-        <w:tc>
-          <w:tcPr>
-            <w:cnfStyle w:val="001000000000" w:firstRow="0" w:lastRow="0" w:firstColumn="1" w:lastColumn="0" w:oddVBand="0" w:evenVBand="0" w:oddHBand="0" w:evenHBand="0" w:firstRowFirstColumn="0" w:firstRowLastColumn="0" w:lastRowFirstColumn="0" w:lastRowLastColumn="0"/>
-            <w:tcW w:w="2405" w:type="dxa"/>
-            <w:vAlign w:val="center"/>
-          </w:tcPr>
-          <w:p>
-            <w:pPr>
-              <w:rPr>
-                <w:b w:val="0"/>
-                <w:lang w:val="en-US"/>
-              </w:rPr>
-            </w:pPr>
-          </w:p>
-        </w:tc>
-        <w:tc>
-          <w:tcPr>
-            <w:tcW w:w="1867" w:type="dxa"/>
-            <w:vAlign w:val="center"/>
-          </w:tcPr>
-          <w:p>
-            <w:pPr>
-              <w:cnfStyle w:val="000000100000" w:firstRow="0" w:lastRow="0" w:firstColumn="0" w:lastColumn="0" w:oddVBand="0" w:evenVBand="0" w:oddHBand="1" w:evenHBand="0" w:firstRowFirstColumn="0" w:firstRowLastColumn="0" w:lastRowFirstColumn="0" w:lastRowLastColumn="0"/>
-              <w:rPr>
-                <w:lang w:val="en-US"/>
-              </w:rPr>
-            </w:pPr>
-          </w:p>
-        </w:tc>
-      </w:tr>
-      <w:tr>
-        <w:trPr>
-          <w:trHeight w:val="70"/>
-        </w:trPr>
-        <w:tc>
-          <w:tcPr>
-            <w:cnfStyle w:val="001000000000" w:firstRow="0" w:lastRow="0" w:firstColumn="1" w:lastColumn="0" w:oddVBand="0" w:evenVBand="0" w:oddHBand="0" w:evenHBand="0" w:firstRowFirstColumn="0" w:firstRowLastColumn="0" w:lastRowFirstColumn="0" w:lastRowLastColumn="0"/>
-            <w:tcW w:w="2405" w:type="dxa"/>
-            <w:vAlign w:val="center"/>
-          </w:tcPr>
-          <w:p>
-            <w:pPr>
-              <w:rPr>
-                <w:b w:val="0"/>
-                <w:lang w:val="en-US"/>
-              </w:rPr>
-            </w:pPr>
-          </w:p>
-        </w:tc>
-        <w:tc>
-          <w:tcPr>
-            <w:tcW w:w="1867" w:type="dxa"/>
-            <w:vAlign w:val="center"/>
-          </w:tcPr>
-          <w:p>
-            <w:pPr>
-              <w:cnfStyle w:val="000000000000" w:firstRow="0" w:lastRow="0" w:firstColumn="0" w:lastColumn="0" w:oddVBand="0" w:evenVBand="0" w:oddHBand="0" w:evenHBand="0" w:firstRowFirstColumn="0" w:firstRowLastColumn="0" w:lastRowFirstColumn="0" w:lastRowLastColumn="0"/>
-              <w:rPr>
-                <w:lang w:val="en-US"/>
-              </w:rPr>
-            </w:pPr>
-          </w:p>
-        </w:tc>
-      </w:tr>
-      <w:tr>
-        <w:trPr>
-          <w:cnfStyle w:val="000000100000" w:firstRow="0" w:lastRow="0" w:firstColumn="0" w:lastColumn="0" w:oddVBand="0" w:evenVBand="0" w:oddHBand="1" w:evenHBand="0" w:firstRowFirstColumn="0" w:firstRowLastColumn="0" w:lastRowFirstColumn="0" w:lastRowLastColumn="0"/>
-          <w:trHeight w:val="70"/>
-        </w:trPr>
-        <w:tc>
-          <w:tcPr>
-            <w:cnfStyle w:val="001000000000" w:firstRow="0" w:lastRow="0" w:firstColumn="1" w:lastColumn="0" w:oddVBand="0" w:evenVBand="0" w:oddHBand="0" w:evenHBand="0" w:firstRowFirstColumn="0" w:firstRowLastColumn="0" w:lastRowFirstColumn="0" w:lastRowLastColumn="0"/>
-            <w:tcW w:w="2405" w:type="dxa"/>
-            <w:vAlign w:val="center"/>
-          </w:tcPr>
-          <w:p>
-            <w:pPr>
-              <w:rPr>
-                <w:b w:val="0"/>
-                <w:lang w:val="en-US"/>
-              </w:rPr>
-            </w:pPr>
-          </w:p>
-        </w:tc>
-        <w:tc>
-          <w:tcPr>
-            <w:tcW w:w="1867" w:type="dxa"/>
-            <w:vAlign w:val="center"/>
-          </w:tcPr>
-          <w:p>
-            <w:pPr>
-              <w:cnfStyle w:val="000000100000" w:firstRow="0" w:lastRow="0" w:firstColumn="0" w:lastColumn="0" w:oddVBand="0" w:evenVBand="0" w:oddHBand="1" w:evenHBand="0" w:firstRowFirstColumn="0" w:firstRowLastColumn="0" w:lastRowFirstColumn="0" w:lastRowLastColumn="0"/>
-              <w:rPr>
-                <w:lang w:val="en-US"/>
-              </w:rPr>
-            </w:pPr>
-          </w:p>
-        </w:tc>
-      </w:tr>
-    </w:tbl>
-    <w:p>
-      <w:pPr>
-        <w:rPr>
-          <w:lang w:val="en-US"/>
-        </w:rPr>
-      </w:pPr>
-      <w:bookmarkStart w:id="0" w:name="_GoBack"/>
-      <w:bookmarkEnd w:id="0"/>
-    </w:p>
-    <w:tbl>
-      <w:tblPr>
-        <w:tblStyle w:val="GridTable4-Accent1"/>
-        <w:tblW w:w="0" w:type="auto"/>
-        <w:tblLook w:val="04A0" w:firstRow="1" w:lastRow="0" w:firstColumn="1" w:lastColumn="0" w:noHBand="0" w:noVBand="1"/>
-      </w:tblPr>
-      <w:tblGrid>
-        <w:gridCol w:w="2405"/>
-        <w:gridCol w:w="1867"/>
-      </w:tblGrid>
-      <w:tr>
-        <w:trPr>
-          <w:cnfStyle w:val="100000000000" w:firstRow="1" w:lastRow="0" w:firstColumn="0" w:lastColumn="0" w:oddVBand="0" w:evenVBand="0" w:oddHBand="0" w:evenHBand="0" w:firstRowFirstColumn="0" w:firstRowLastColumn="0" w:lastRowFirstColumn="0" w:lastRowLastColumn="0"/>
-        </w:trPr>
-        <w:tc>
-          <w:tcPr>
-            <w:cnfStyle w:val="001000000000" w:firstRow="0" w:lastRow="0" w:firstColumn="1" w:lastColumn="0" w:oddVBand="0" w:evenVBand="0" w:oddHBand="0" w:evenHBand="0" w:firstRowFirstColumn="0" w:firstRowLastColumn="0" w:lastRowFirstColumn="0" w:lastRowLastColumn="0"/>
-            <w:tcW w:w="4272" w:type="dxa"/>
-            <w:gridSpan w:val="2"/>
-          </w:tcPr>
-          <w:p>
-            <w:pPr>
-              <w:jc w:val="center"/>
-              <w:rPr>
-                <w:lang w:val="en-US"/>
-              </w:rPr>
-            </w:pPr>
-            <w:r>
-              <w:rPr>
-                <w:lang w:val="en-US"/>
-              </w:rPr>
-              <w:t>Visual Studio Code</w:t>
-            </w:r>
-          </w:p>
-        </w:tc>
-      </w:tr>
-      <w:tr>
-        <w:trPr>
-          <w:cnfStyle w:val="000000100000" w:firstRow="0" w:lastRow="0" w:firstColumn="0" w:lastColumn="0" w:oddVBand="0" w:evenVBand="0" w:oddHBand="1" w:evenHBand="0" w:firstRowFirstColumn="0" w:firstRowLastColumn="0" w:lastRowFirstColumn="0" w:lastRowLastColumn="0"/>
-        </w:trPr>
-        <w:tc>
-          <w:tcPr>
-            <w:cnfStyle w:val="001000000000" w:firstRow="0" w:lastRow="0" w:firstColumn="1" w:lastColumn="0" w:oddVBand="0" w:evenVBand="0" w:oddHBand="0" w:evenHBand="0" w:firstRowFirstColumn="0" w:firstRowLastColumn="0" w:lastRowFirstColumn="0" w:lastRowLastColumn="0"/>
-            <w:tcW w:w="2405" w:type="dxa"/>
-            <w:vAlign w:val="center"/>
-          </w:tcPr>
-          <w:p>
-            <w:pPr>
-              <w:rPr>
-                <w:b w:val="0"/>
-                <w:lang w:val="en-US"/>
-              </w:rPr>
-            </w:pPr>
-            <w:r>
-              <w:rPr>
-                <w:b w:val="0"/>
-                <w:lang w:val="en-US"/>
-              </w:rPr>
-              <w:t>Shop Command Palette</w:t>
-            </w:r>
-          </w:p>
-        </w:tc>
-        <w:tc>
-          <w:tcPr>
-            <w:tcW w:w="1867" w:type="dxa"/>
-            <w:vAlign w:val="center"/>
-          </w:tcPr>
-          <w:p>
-            <w:pPr>
-              <w:cnfStyle w:val="000000100000" w:firstRow="0" w:lastRow="0" w:firstColumn="0" w:lastColumn="0" w:oddVBand="0" w:evenVBand="0" w:oddHBand="1" w:evenHBand="0" w:firstRowFirstColumn="0" w:firstRowLastColumn="0" w:lastRowFirstColumn="0" w:lastRowLastColumn="0"/>
-              <w:rPr>
-                <w:rFonts w:cs="Arial"/>
-                <w:lang w:val="en-US" w:eastAsia="ja-JP"/>
-              </w:rPr>
-            </w:pPr>
-            <w:r>
-              <w:rPr>
-                <w:rFonts w:cs="Arial"/>
-                <w:lang w:val="en-US" w:eastAsia="ja-JP"/>
-              </w:rPr>
-              <w:t>Ctrl + Shift + P</w:t>
-            </w:r>
-          </w:p>
-        </w:tc>
-      </w:tr>
-      <w:tr>
-        <w:tc>
-          <w:tcPr>
-            <w:cnfStyle w:val="001000000000" w:firstRow="0" w:lastRow="0" w:firstColumn="1" w:lastColumn="0" w:oddVBand="0" w:evenVBand="0" w:oddHBand="0" w:evenHBand="0" w:firstRowFirstColumn="0" w:firstRowLastColumn="0" w:lastRowFirstColumn="0" w:lastRowLastColumn="0"/>
-            <w:tcW w:w="2405" w:type="dxa"/>
-            <w:vAlign w:val="center"/>
-          </w:tcPr>
-          <w:p>
-            <w:pPr>
-              <w:rPr>
-                <w:b w:val="0"/>
-                <w:lang w:val="en-US"/>
-              </w:rPr>
-            </w:pPr>
-            <w:r>
-              <w:rPr>
-                <w:b w:val="0"/>
-                <w:lang w:val="en-US"/>
-              </w:rPr>
-              <w:t>Copy line up/down</w:t>
-            </w:r>
-          </w:p>
-        </w:tc>
-        <w:tc>
-          <w:tcPr>
-            <w:tcW w:w="1867" w:type="dxa"/>
-            <w:vAlign w:val="center"/>
-          </w:tcPr>
-          <w:p>
-            <w:pPr>
-              <w:cnfStyle w:val="000000000000" w:firstRow="0" w:lastRow="0" w:firstColumn="0" w:lastColumn="0" w:oddVBand="0" w:evenVBand="0" w:oddHBand="0" w:evenHBand="0" w:firstRowFirstColumn="0" w:firstRowLastColumn="0" w:lastRowFirstColumn="0" w:lastRowLastColumn="0"/>
-              <w:rPr>
-                <w:rFonts w:cs="Arial"/>
-                <w:lang w:val="en-US" w:eastAsia="ja-JP"/>
-              </w:rPr>
-            </w:pPr>
-            <w:r>
-              <w:rPr>
-                <w:lang w:val="en-US"/>
-              </w:rPr>
-              <w:t xml:space="preserve">Shift + Alt + </w:t>
-            </w:r>
-            <w:r>
-              <w:rPr>
-                <w:rFonts w:ascii="Arial" w:eastAsia="Times New Roman" w:hAnsi="Arial" w:cs="Arial"/>
-                <w:lang w:val="en-US" w:eastAsia="ja-JP"/>
-              </w:rPr>
-              <w:t>↑</w:t>
-            </w:r>
-            <w:r>
-              <w:rPr>
-                <w:rFonts w:eastAsia="Times New Roman" w:cs="Arial"/>
-                <w:lang w:val="en-US" w:eastAsia="ja-JP"/>
-              </w:rPr>
-              <w:t xml:space="preserve"> / </w:t>
-            </w:r>
-            <w:r>
-              <w:rPr>
-                <w:rFonts w:ascii="Arial" w:eastAsia="Times New Roman" w:hAnsi="Arial" w:cs="Arial"/>
-                <w:lang w:val="en-US" w:eastAsia="ja-JP"/>
-              </w:rPr>
-              <w:t>↓</w:t>
-            </w:r>
-          </w:p>
-        </w:tc>
-      </w:tr>
-      <w:tr>
-        <w:trPr>
-          <w:cnfStyle w:val="000000100000" w:firstRow="0" w:lastRow="0" w:firstColumn="0" w:lastColumn="0" w:oddVBand="0" w:evenVBand="0" w:oddHBand="1" w:evenHBand="0" w:firstRowFirstColumn="0" w:firstRowLastColumn="0" w:lastRowFirstColumn="0" w:lastRowLastColumn="0"/>
-        </w:trPr>
-        <w:tc>
-          <w:tcPr>
-            <w:cnfStyle w:val="001000000000" w:firstRow="0" w:lastRow="0" w:firstColumn="1" w:lastColumn="0" w:oddVBand="0" w:evenVBand="0" w:oddHBand="0" w:evenHBand="0" w:firstRowFirstColumn="0" w:firstRowLastColumn="0" w:lastRowFirstColumn="0" w:lastRowLastColumn="0"/>
-            <w:tcW w:w="2405" w:type="dxa"/>
-            <w:vAlign w:val="center"/>
-          </w:tcPr>
-          <w:p>
-            <w:pPr>
-              <w:rPr>
-                <w:b w:val="0"/>
-                <w:lang w:val="en-US"/>
-              </w:rPr>
-            </w:pPr>
-            <w:r>
-              <w:rPr>
-                <w:b w:val="0"/>
-                <w:lang w:val="en-US"/>
-              </w:rPr>
-              <w:t>Go to file</w:t>
-            </w:r>
-          </w:p>
-        </w:tc>
-        <w:tc>
-          <w:tcPr>
-            <w:tcW w:w="1867" w:type="dxa"/>
-            <w:vAlign w:val="center"/>
-          </w:tcPr>
-          <w:p>
-            <w:pPr>
-              <w:cnfStyle w:val="000000100000" w:firstRow="0" w:lastRow="0" w:firstColumn="0" w:lastColumn="0" w:oddVBand="0" w:evenVBand="0" w:oddHBand="1" w:evenHBand="0" w:firstRowFirstColumn="0" w:firstRowLastColumn="0" w:lastRowFirstColumn="0" w:lastRowLastColumn="0"/>
-              <w:rPr>
-                <w:lang w:val="en-US"/>
-              </w:rPr>
-            </w:pPr>
-            <w:r>
-              <w:rPr>
-                <w:lang w:val="en-US"/>
-              </w:rPr>
-              <w:t>Ctrl + P</w:t>
-            </w:r>
-          </w:p>
-        </w:tc>
-      </w:tr>
-      <w:tr>
-        <w:tc>
-          <w:tcPr>
-            <w:cnfStyle w:val="001000000000" w:firstRow="0" w:lastRow="0" w:firstColumn="1" w:lastColumn="0" w:oddVBand="0" w:evenVBand="0" w:oddHBand="0" w:evenHBand="0" w:firstRowFirstColumn="0" w:firstRowLastColumn="0" w:lastRowFirstColumn="0" w:lastRowLastColumn="0"/>
-            <w:tcW w:w="2405" w:type="dxa"/>
-            <w:vAlign w:val="center"/>
-          </w:tcPr>
-          <w:p>
-            <w:pPr>
-              <w:rPr>
-                <w:b w:val="0"/>
-                <w:lang w:val="en-US"/>
-              </w:rPr>
-            </w:pPr>
-            <w:r>
-              <w:rPr>
-                <w:b w:val="0"/>
-                <w:lang w:val="en-US"/>
-              </w:rPr>
-              <w:t>Split editor</w:t>
-            </w:r>
-          </w:p>
-        </w:tc>
-        <w:tc>
-          <w:tcPr>
-            <w:tcW w:w="1867" w:type="dxa"/>
-            <w:vAlign w:val="center"/>
-          </w:tcPr>
-          <w:p>
-            <w:pPr>
-              <w:cnfStyle w:val="000000000000" w:firstRow="0" w:lastRow="0" w:firstColumn="0" w:lastColumn="0" w:oddVBand="0" w:evenVBand="0" w:oddHBand="0" w:evenHBand="0" w:firstRowFirstColumn="0" w:firstRowLastColumn="0" w:lastRowFirstColumn="0" w:lastRowLastColumn="0"/>
-              <w:rPr>
-                <w:lang w:val="en-US"/>
-              </w:rPr>
-            </w:pPr>
-            <w:r>
-              <w:rPr>
-                <w:lang w:val="en-US"/>
-              </w:rPr>
-              <w:t>Ctrl + \</w:t>
-            </w:r>
-          </w:p>
-        </w:tc>
-      </w:tr>
-      <w:tr>
-        <w:trPr>
-          <w:cnfStyle w:val="000000100000" w:firstRow="0" w:lastRow="0" w:firstColumn="0" w:lastColumn="0" w:oddVBand="0" w:evenVBand="0" w:oddHBand="1" w:evenHBand="0" w:firstRowFirstColumn="0" w:firstRowLastColumn="0" w:lastRowFirstColumn="0" w:lastRowLastColumn="0"/>
-        </w:trPr>
-        <w:tc>
-          <w:tcPr>
-            <w:cnfStyle w:val="001000000000" w:firstRow="0" w:lastRow="0" w:firstColumn="1" w:lastColumn="0" w:oddVBand="0" w:evenVBand="0" w:oddHBand="0" w:evenHBand="0" w:firstRowFirstColumn="0" w:firstRowLastColumn="0" w:lastRowFirstColumn="0" w:lastRowLastColumn="0"/>
-            <w:tcW w:w="2405" w:type="dxa"/>
-            <w:vAlign w:val="center"/>
-          </w:tcPr>
-          <w:p>
-            <w:pPr>
-              <w:rPr>
-                <w:b w:val="0"/>
-                <w:lang w:val="en-US"/>
-              </w:rPr>
-            </w:pPr>
-            <w:r>
-              <w:rPr>
-                <w:b w:val="0"/>
-                <w:lang w:val="en-US"/>
-              </w:rPr>
-              <w:t>Show integrated terminal</w:t>
-            </w:r>
-          </w:p>
-        </w:tc>
-        <w:tc>
-          <w:tcPr>
-            <w:tcW w:w="1867" w:type="dxa"/>
-            <w:vAlign w:val="center"/>
-          </w:tcPr>
-          <w:p>
-            <w:pPr>
-              <w:cnfStyle w:val="000000100000" w:firstRow="0" w:lastRow="0" w:firstColumn="0" w:lastColumn="0" w:oddVBand="0" w:evenVBand="0" w:oddHBand="1" w:evenHBand="0" w:firstRowFirstColumn="0" w:firstRowLastColumn="0" w:lastRowFirstColumn="0" w:lastRowLastColumn="0"/>
-              <w:rPr>
-                <w:lang w:val="en-US"/>
-              </w:rPr>
-            </w:pPr>
-            <w:r>
-              <w:rPr>
-                <w:lang w:val="en-US"/>
-              </w:rPr>
-              <w:t>Ctrl + `</w:t>
-            </w:r>
-          </w:p>
-        </w:tc>
-      </w:tr>
-      <w:tr>
-        <w:trPr>
-          <w:trHeight w:val="70"/>
-        </w:trPr>
-        <w:tc>
-          <w:tcPr>
-            <w:cnfStyle w:val="001000000000" w:firstRow="0" w:lastRow="0" w:firstColumn="1" w:lastColumn="0" w:oddVBand="0" w:evenVBand="0" w:oddHBand="0" w:evenHBand="0" w:firstRowFirstColumn="0" w:firstRowLastColumn="0" w:lastRowFirstColumn="0" w:lastRowLastColumn="0"/>
-            <w:tcW w:w="2405" w:type="dxa"/>
-            <w:vAlign w:val="center"/>
-          </w:tcPr>
-          <w:p>
-            <w:pPr>
-              <w:rPr>
-                <w:b w:val="0"/>
-                <w:lang w:val="en-US"/>
-              </w:rPr>
-            </w:pPr>
-          </w:p>
-        </w:tc>
-        <w:tc>
-          <w:tcPr>
-            <w:tcW w:w="1867" w:type="dxa"/>
-            <w:vAlign w:val="center"/>
-          </w:tcPr>
-          <w:p>
-            <w:pPr>
-              <w:cnfStyle w:val="000000000000" w:firstRow="0" w:lastRow="0" w:firstColumn="0" w:lastColumn="0" w:oddVBand="0" w:evenVBand="0" w:oddHBand="0" w:evenHBand="0" w:firstRowFirstColumn="0" w:firstRowLastColumn="0" w:lastRowFirstColumn="0" w:lastRowLastColumn="0"/>
-              <w:rPr>
-                <w:lang w:val="en-US"/>
-              </w:rPr>
-            </w:pPr>
           </w:p>
         </w:tc>
       </w:tr>
@@ -2221,7 +1784,7 @@
               <w:rPr>
                 <w:lang w:val="en-US"/>
               </w:rPr>
-              <w:t>Windows Terminal</w:t>
+              <w:t>Visual Studio Code</w:t>
             </w:r>
           </w:p>
         </w:tc>
@@ -2248,7 +1811,7 @@
                 <w:b w:val="0"/>
                 <w:lang w:val="en-US"/>
               </w:rPr>
-              <w:t>Command Palette</w:t>
+              <w:t>Shop Command Palette</w:t>
             </w:r>
           </w:p>
         </w:tc>
@@ -2294,7 +1857,7 @@
                 <w:b w:val="0"/>
                 <w:lang w:val="en-US"/>
               </w:rPr>
-              <w:t>Duplicate tab</w:t>
+              <w:t>Copy line up/down</w:t>
             </w:r>
           </w:p>
         </w:tc>
@@ -2313,10 +1876,30 @@
             </w:pPr>
             <w:r>
               <w:rPr>
-                <w:rFonts w:cs="Arial"/>
+                <w:lang w:val="en-US"/>
+              </w:rPr>
+              <w:t xml:space="preserve">Shift + Alt + </w:t>
+            </w:r>
+            <w:r>
+              <w:rPr>
+                <w:rFonts w:ascii="Arial" w:eastAsia="Times New Roman" w:hAnsi="Arial" w:cs="Arial"/>
                 <w:lang w:val="en-US" w:eastAsia="ja-JP"/>
               </w:rPr>
-              <w:t>Ctrl + Shift + D</w:t>
+              <w:t>↑</w:t>
+            </w:r>
+            <w:r>
+              <w:rPr>
+                <w:rFonts w:eastAsia="Times New Roman" w:cs="Arial"/>
+                <w:lang w:val="en-US" w:eastAsia="ja-JP"/>
+              </w:rPr>
+              <w:t xml:space="preserve"> / </w:t>
+            </w:r>
+            <w:r>
+              <w:rPr>
+                <w:rFonts w:ascii="Arial" w:eastAsia="Times New Roman" w:hAnsi="Arial" w:cs="Arial"/>
+                <w:lang w:val="en-US" w:eastAsia="ja-JP"/>
+              </w:rPr>
+              <w:t>↓</w:t>
             </w:r>
           </w:p>
         </w:tc>
@@ -2343,7 +1926,7 @@
                 <w:b w:val="0"/>
                 <w:lang w:val="en-US"/>
               </w:rPr>
-              <w:t>Command prompt</w:t>
+              <w:t>Go to file</w:t>
             </w:r>
           </w:p>
         </w:tc>
@@ -2363,7 +1946,7 @@
               <w:rPr>
                 <w:lang w:val="en-US"/>
               </w:rPr>
-              <w:t>Ctrl + Shift + 1</w:t>
+              <w:t>Ctrl + P</w:t>
             </w:r>
           </w:p>
         </w:tc>
@@ -2387,7 +1970,7 @@
                 <w:b w:val="0"/>
                 <w:lang w:val="en-US"/>
               </w:rPr>
-              <w:t>PowerShell</w:t>
+              <w:t>Split editor</w:t>
             </w:r>
           </w:p>
         </w:tc>
@@ -2407,7 +1990,7 @@
               <w:rPr>
                 <w:lang w:val="en-US"/>
               </w:rPr>
-              <w:t>Ctrl + Shift + 2</w:t>
+              <w:t>Ctrl + \</w:t>
             </w:r>
           </w:p>
         </w:tc>
@@ -2434,7 +2017,7 @@
                 <w:b w:val="0"/>
                 <w:lang w:val="en-US"/>
               </w:rPr>
-              <w:t>PowerShell Core</w:t>
+              <w:t>Show integrated terminal</w:t>
             </w:r>
           </w:p>
         </w:tc>
@@ -2454,7 +2037,7 @@
               <w:rPr>
                 <w:lang w:val="en-US"/>
               </w:rPr>
-              <w:t>Ctrl + Shift + 3</w:t>
+              <w:t>Ctrl + `</w:t>
             </w:r>
           </w:p>
         </w:tc>
@@ -2476,13 +2059,6 @@
                 <w:lang w:val="en-US"/>
               </w:rPr>
             </w:pPr>
-            <w:r>
-              <w:rPr>
-                <w:b w:val="0"/>
-                <w:lang w:val="en-US"/>
-              </w:rPr>
-              <w:t>Split pane horizontally</w:t>
-            </w:r>
           </w:p>
         </w:tc>
         <w:tc>
@@ -2497,12 +2073,6 @@
                 <w:lang w:val="en-US"/>
               </w:rPr>
             </w:pPr>
-            <w:r>
-              <w:rPr>
-                <w:lang w:val="en-US"/>
-              </w:rPr>
-              <w:t>Alt + Shift + Minus</w:t>
-            </w:r>
           </w:p>
         </w:tc>
       </w:tr>
@@ -2524,13 +2094,6 @@
                 <w:lang w:val="en-US"/>
               </w:rPr>
             </w:pPr>
-            <w:r>
-              <w:rPr>
-                <w:b w:val="0"/>
-                <w:lang w:val="en-US"/>
-              </w:rPr>
-              <w:t>Split pane vertically</w:t>
-            </w:r>
           </w:p>
         </w:tc>
         <w:tc>
@@ -2545,12 +2108,6 @@
                 <w:lang w:val="en-US"/>
               </w:rPr>
             </w:pPr>
-            <w:r>
-              <w:rPr>
-                <w:lang w:val="en-US"/>
-              </w:rPr>
-              <w:t>Alt + Shift + Plus</w:t>
-            </w:r>
           </w:p>
         </w:tc>
       </w:tr>
@@ -2571,13 +2128,6 @@
                 <w:lang w:val="en-US"/>
               </w:rPr>
             </w:pPr>
-            <w:r>
-              <w:rPr>
-                <w:b w:val="0"/>
-                <w:lang w:val="en-US"/>
-              </w:rPr>
-              <w:t>Close pane</w:t>
-            </w:r>
           </w:p>
         </w:tc>
         <w:tc>
@@ -2592,12 +2142,6 @@
                 <w:lang w:val="en-US"/>
               </w:rPr>
             </w:pPr>
-            <w:r>
-              <w:rPr>
-                <w:lang w:val="en-US"/>
-              </w:rPr>
-              <w:t>Ctrl + Shift + W</w:t>
-            </w:r>
           </w:p>
         </w:tc>
       </w:tr>
@@ -2629,109 +2173,6 @@
           <w:p>
             <w:pPr>
               <w:cnfStyle w:val="000000100000" w:firstRow="0" w:lastRow="0" w:firstColumn="0" w:lastColumn="0" w:oddVBand="0" w:evenVBand="0" w:oddHBand="1" w:evenHBand="0" w:firstRowFirstColumn="0" w:firstRowLastColumn="0" w:lastRowFirstColumn="0" w:lastRowLastColumn="0"/>
-              <w:rPr>
-                <w:lang w:val="en-US"/>
-              </w:rPr>
-            </w:pPr>
-          </w:p>
-        </w:tc>
-      </w:tr>
-      <w:tr>
-        <w:trPr>
-          <w:trHeight w:val="70"/>
-        </w:trPr>
-        <w:tc>
-          <w:tcPr>
-            <w:cnfStyle w:val="001000000000" w:firstRow="0" w:lastRow="0" w:firstColumn="1" w:lastColumn="0" w:oddVBand="0" w:evenVBand="0" w:oddHBand="0" w:evenHBand="0" w:firstRowFirstColumn="0" w:firstRowLastColumn="0" w:lastRowFirstColumn="0" w:lastRowLastColumn="0"/>
-            <w:tcW w:w="2405" w:type="dxa"/>
-            <w:vAlign w:val="center"/>
-          </w:tcPr>
-          <w:p>
-            <w:pPr>
-              <w:rPr>
-                <w:b w:val="0"/>
-                <w:lang w:val="en-US"/>
-              </w:rPr>
-            </w:pPr>
-          </w:p>
-        </w:tc>
-        <w:tc>
-          <w:tcPr>
-            <w:tcW w:w="1867" w:type="dxa"/>
-            <w:vAlign w:val="center"/>
-          </w:tcPr>
-          <w:p>
-            <w:pPr>
-              <w:cnfStyle w:val="000000000000" w:firstRow="0" w:lastRow="0" w:firstColumn="0" w:lastColumn="0" w:oddVBand="0" w:evenVBand="0" w:oddHBand="0" w:evenHBand="0" w:firstRowFirstColumn="0" w:firstRowLastColumn="0" w:lastRowFirstColumn="0" w:lastRowLastColumn="0"/>
-              <w:rPr>
-                <w:lang w:val="en-US"/>
-              </w:rPr>
-            </w:pPr>
-          </w:p>
-        </w:tc>
-      </w:tr>
-      <w:tr>
-        <w:trPr>
-          <w:cnfStyle w:val="000000100000" w:firstRow="0" w:lastRow="0" w:firstColumn="0" w:lastColumn="0" w:oddVBand="0" w:evenVBand="0" w:oddHBand="1" w:evenHBand="0" w:firstRowFirstColumn="0" w:firstRowLastColumn="0" w:lastRowFirstColumn="0" w:lastRowLastColumn="0"/>
-          <w:trHeight w:val="70"/>
-        </w:trPr>
-        <w:tc>
-          <w:tcPr>
-            <w:cnfStyle w:val="001000000000" w:firstRow="0" w:lastRow="0" w:firstColumn="1" w:lastColumn="0" w:oddVBand="0" w:evenVBand="0" w:oddHBand="0" w:evenHBand="0" w:firstRowFirstColumn="0" w:firstRowLastColumn="0" w:lastRowFirstColumn="0" w:lastRowLastColumn="0"/>
-            <w:tcW w:w="2405" w:type="dxa"/>
-            <w:vAlign w:val="center"/>
-          </w:tcPr>
-          <w:p>
-            <w:pPr>
-              <w:rPr>
-                <w:b w:val="0"/>
-                <w:lang w:val="en-US"/>
-              </w:rPr>
-            </w:pPr>
-          </w:p>
-        </w:tc>
-        <w:tc>
-          <w:tcPr>
-            <w:tcW w:w="1867" w:type="dxa"/>
-            <w:vAlign w:val="center"/>
-          </w:tcPr>
-          <w:p>
-            <w:pPr>
-              <w:cnfStyle w:val="000000100000" w:firstRow="0" w:lastRow="0" w:firstColumn="0" w:lastColumn="0" w:oddVBand="0" w:evenVBand="0" w:oddHBand="1" w:evenHBand="0" w:firstRowFirstColumn="0" w:firstRowLastColumn="0" w:lastRowFirstColumn="0" w:lastRowLastColumn="0"/>
-              <w:rPr>
-                <w:lang w:val="en-US"/>
-              </w:rPr>
-            </w:pPr>
-          </w:p>
-        </w:tc>
-      </w:tr>
-      <w:tr>
-        <w:trPr>
-          <w:trHeight w:val="70"/>
-        </w:trPr>
-        <w:tc>
-          <w:tcPr>
-            <w:cnfStyle w:val="001000000000" w:firstRow="0" w:lastRow="0" w:firstColumn="1" w:lastColumn="0" w:oddVBand="0" w:evenVBand="0" w:oddHBand="0" w:evenHBand="0" w:firstRowFirstColumn="0" w:firstRowLastColumn="0" w:lastRowFirstColumn="0" w:lastRowLastColumn="0"/>
-            <w:tcW w:w="2405" w:type="dxa"/>
-            <w:vAlign w:val="center"/>
-          </w:tcPr>
-          <w:p>
-            <w:pPr>
-              <w:rPr>
-                <w:b w:val="0"/>
-                <w:lang w:val="en-US"/>
-              </w:rPr>
-            </w:pPr>
-          </w:p>
-        </w:tc>
-        <w:tc>
-          <w:tcPr>
-            <w:tcW w:w="1867" w:type="dxa"/>
-            <w:vAlign w:val="center"/>
-          </w:tcPr>
-          <w:p>
-            <w:pPr>
-              <w:cnfStyle w:val="000000000000" w:firstRow="0" w:lastRow="0" w:firstColumn="0" w:lastColumn="0" w:oddVBand="0" w:evenVBand="0" w:oddHBand="0" w:evenHBand="0" w:firstRowFirstColumn="0" w:firstRowLastColumn="0" w:lastRowFirstColumn="0" w:lastRowLastColumn="0"/>
               <w:rPr>
                 <w:lang w:val="en-US"/>
               </w:rPr>
@@ -2778,7 +2219,7 @@
               <w:rPr>
                 <w:lang w:val="en-US"/>
               </w:rPr>
-              <w:t>PowerToys</w:t>
+              <w:t>Windows Terminal</w:t>
             </w:r>
           </w:p>
         </w:tc>
@@ -2805,7 +2246,7 @@
                 <w:b w:val="0"/>
                 <w:lang w:val="en-US"/>
               </w:rPr>
-              <w:t>Color picker</w:t>
+              <w:t>Command Palette</w:t>
             </w:r>
           </w:p>
         </w:tc>
@@ -2827,7 +2268,7 @@
                 <w:rFonts w:cs="Arial"/>
                 <w:lang w:val="en-US" w:eastAsia="ja-JP"/>
               </w:rPr>
-              <w:t>Win + Shift + C</w:t>
+              <w:t>Ctrl + Shift + P</w:t>
             </w:r>
           </w:p>
         </w:tc>
@@ -2851,7 +2292,7 @@
                 <w:b w:val="0"/>
                 <w:lang w:val="en-US"/>
               </w:rPr>
-              <w:t>Shortcut guide</w:t>
+              <w:t>Duplicate tab</w:t>
             </w:r>
           </w:p>
         </w:tc>
@@ -2873,7 +2314,7 @@
                 <w:rFonts w:cs="Arial"/>
                 <w:lang w:val="en-US" w:eastAsia="ja-JP"/>
               </w:rPr>
-              <w:t>Win + Shift + ‘</w:t>
+              <w:t>Ctrl + Shift + D</w:t>
             </w:r>
           </w:p>
         </w:tc>
@@ -2895,6 +2336,13 @@
                 <w:lang w:val="en-US"/>
               </w:rPr>
             </w:pPr>
+            <w:r>
+              <w:rPr>
+                <w:b w:val="0"/>
+                <w:lang w:val="en-US"/>
+              </w:rPr>
+              <w:t>Command prompt</w:t>
+            </w:r>
           </w:p>
         </w:tc>
         <w:tc>
@@ -2909,6 +2357,12 @@
                 <w:lang w:val="en-US"/>
               </w:rPr>
             </w:pPr>
+            <w:r>
+              <w:rPr>
+                <w:lang w:val="en-US"/>
+              </w:rPr>
+              <w:t>Ctrl + Shift + 1</w:t>
+            </w:r>
           </w:p>
         </w:tc>
       </w:tr>
@@ -2926,6 +2380,13 @@
                 <w:lang w:val="en-US"/>
               </w:rPr>
             </w:pPr>
+            <w:r>
+              <w:rPr>
+                <w:b w:val="0"/>
+                <w:lang w:val="en-US"/>
+              </w:rPr>
+              <w:t>PowerShell</w:t>
+            </w:r>
           </w:p>
         </w:tc>
         <w:tc>
@@ -2940,12 +2401,277 @@
                 <w:lang w:val="en-US"/>
               </w:rPr>
             </w:pPr>
+            <w:r>
+              <w:rPr>
+                <w:lang w:val="en-US"/>
+              </w:rPr>
+              <w:t>Ctrl + Shift + 2</w:t>
+            </w:r>
           </w:p>
         </w:tc>
       </w:tr>
       <w:tr>
         <w:trPr>
           <w:cnfStyle w:val="000000100000" w:firstRow="0" w:lastRow="0" w:firstColumn="0" w:lastColumn="0" w:oddVBand="0" w:evenVBand="0" w:oddHBand="1" w:evenHBand="0" w:firstRowFirstColumn="0" w:firstRowLastColumn="0" w:lastRowFirstColumn="0" w:lastRowLastColumn="0"/>
+        </w:trPr>
+        <w:tc>
+          <w:tcPr>
+            <w:cnfStyle w:val="001000000000" w:firstRow="0" w:lastRow="0" w:firstColumn="1" w:lastColumn="0" w:oddVBand="0" w:evenVBand="0" w:oddHBand="0" w:evenHBand="0" w:firstRowFirstColumn="0" w:firstRowLastColumn="0" w:lastRowFirstColumn="0" w:lastRowLastColumn="0"/>
+            <w:tcW w:w="2405" w:type="dxa"/>
+            <w:vAlign w:val="center"/>
+          </w:tcPr>
+          <w:p>
+            <w:pPr>
+              <w:rPr>
+                <w:b w:val="0"/>
+                <w:lang w:val="en-US"/>
+              </w:rPr>
+            </w:pPr>
+            <w:r>
+              <w:rPr>
+                <w:b w:val="0"/>
+                <w:lang w:val="en-US"/>
+              </w:rPr>
+              <w:t>PowerShell Core</w:t>
+            </w:r>
+          </w:p>
+        </w:tc>
+        <w:tc>
+          <w:tcPr>
+            <w:tcW w:w="1867" w:type="dxa"/>
+            <w:vAlign w:val="center"/>
+          </w:tcPr>
+          <w:p>
+            <w:pPr>
+              <w:cnfStyle w:val="000000100000" w:firstRow="0" w:lastRow="0" w:firstColumn="0" w:lastColumn="0" w:oddVBand="0" w:evenVBand="0" w:oddHBand="1" w:evenHBand="0" w:firstRowFirstColumn="0" w:firstRowLastColumn="0" w:lastRowFirstColumn="0" w:lastRowLastColumn="0"/>
+              <w:rPr>
+                <w:lang w:val="en-US"/>
+              </w:rPr>
+            </w:pPr>
+            <w:r>
+              <w:rPr>
+                <w:lang w:val="en-US"/>
+              </w:rPr>
+              <w:t>Ctrl + Shift + 3</w:t>
+            </w:r>
+          </w:p>
+        </w:tc>
+      </w:tr>
+      <w:tr>
+        <w:trPr>
+          <w:trHeight w:val="70"/>
+        </w:trPr>
+        <w:tc>
+          <w:tcPr>
+            <w:cnfStyle w:val="001000000000" w:firstRow="0" w:lastRow="0" w:firstColumn="1" w:lastColumn="0" w:oddVBand="0" w:evenVBand="0" w:oddHBand="0" w:evenHBand="0" w:firstRowFirstColumn="0" w:firstRowLastColumn="0" w:lastRowFirstColumn="0" w:lastRowLastColumn="0"/>
+            <w:tcW w:w="2405" w:type="dxa"/>
+            <w:vAlign w:val="center"/>
+          </w:tcPr>
+          <w:p>
+            <w:pPr>
+              <w:rPr>
+                <w:b w:val="0"/>
+                <w:lang w:val="en-US"/>
+              </w:rPr>
+            </w:pPr>
+            <w:r>
+              <w:rPr>
+                <w:b w:val="0"/>
+                <w:lang w:val="en-US"/>
+              </w:rPr>
+              <w:t>Split pane horizontally</w:t>
+            </w:r>
+          </w:p>
+        </w:tc>
+        <w:tc>
+          <w:tcPr>
+            <w:tcW w:w="1867" w:type="dxa"/>
+            <w:vAlign w:val="center"/>
+          </w:tcPr>
+          <w:p>
+            <w:pPr>
+              <w:cnfStyle w:val="000000000000" w:firstRow="0" w:lastRow="0" w:firstColumn="0" w:lastColumn="0" w:oddVBand="0" w:evenVBand="0" w:oddHBand="0" w:evenHBand="0" w:firstRowFirstColumn="0" w:firstRowLastColumn="0" w:lastRowFirstColumn="0" w:lastRowLastColumn="0"/>
+              <w:rPr>
+                <w:lang w:val="en-US"/>
+              </w:rPr>
+            </w:pPr>
+            <w:r>
+              <w:rPr>
+                <w:lang w:val="en-US"/>
+              </w:rPr>
+              <w:t>Alt + Shift + Minus</w:t>
+            </w:r>
+          </w:p>
+        </w:tc>
+      </w:tr>
+      <w:tr>
+        <w:trPr>
+          <w:cnfStyle w:val="000000100000" w:firstRow="0" w:lastRow="0" w:firstColumn="0" w:lastColumn="0" w:oddVBand="0" w:evenVBand="0" w:oddHBand="1" w:evenHBand="0" w:firstRowFirstColumn="0" w:firstRowLastColumn="0" w:lastRowFirstColumn="0" w:lastRowLastColumn="0"/>
+          <w:trHeight w:val="70"/>
+        </w:trPr>
+        <w:tc>
+          <w:tcPr>
+            <w:cnfStyle w:val="001000000000" w:firstRow="0" w:lastRow="0" w:firstColumn="1" w:lastColumn="0" w:oddVBand="0" w:evenVBand="0" w:oddHBand="0" w:evenHBand="0" w:firstRowFirstColumn="0" w:firstRowLastColumn="0" w:lastRowFirstColumn="0" w:lastRowLastColumn="0"/>
+            <w:tcW w:w="2405" w:type="dxa"/>
+            <w:vAlign w:val="center"/>
+          </w:tcPr>
+          <w:p>
+            <w:pPr>
+              <w:rPr>
+                <w:b w:val="0"/>
+                <w:lang w:val="en-US"/>
+              </w:rPr>
+            </w:pPr>
+            <w:r>
+              <w:rPr>
+                <w:b w:val="0"/>
+                <w:lang w:val="en-US"/>
+              </w:rPr>
+              <w:t>Split pane vertically</w:t>
+            </w:r>
+          </w:p>
+        </w:tc>
+        <w:tc>
+          <w:tcPr>
+            <w:tcW w:w="1867" w:type="dxa"/>
+            <w:vAlign w:val="center"/>
+          </w:tcPr>
+          <w:p>
+            <w:pPr>
+              <w:cnfStyle w:val="000000100000" w:firstRow="0" w:lastRow="0" w:firstColumn="0" w:lastColumn="0" w:oddVBand="0" w:evenVBand="0" w:oddHBand="1" w:evenHBand="0" w:firstRowFirstColumn="0" w:firstRowLastColumn="0" w:lastRowFirstColumn="0" w:lastRowLastColumn="0"/>
+              <w:rPr>
+                <w:lang w:val="en-US"/>
+              </w:rPr>
+            </w:pPr>
+            <w:r>
+              <w:rPr>
+                <w:lang w:val="en-US"/>
+              </w:rPr>
+              <w:t>Alt + Shift + Plus</w:t>
+            </w:r>
+          </w:p>
+        </w:tc>
+      </w:tr>
+      <w:tr>
+        <w:trPr>
+          <w:trHeight w:val="70"/>
+        </w:trPr>
+        <w:tc>
+          <w:tcPr>
+            <w:cnfStyle w:val="001000000000" w:firstRow="0" w:lastRow="0" w:firstColumn="1" w:lastColumn="0" w:oddVBand="0" w:evenVBand="0" w:oddHBand="0" w:evenHBand="0" w:firstRowFirstColumn="0" w:firstRowLastColumn="0" w:lastRowFirstColumn="0" w:lastRowLastColumn="0"/>
+            <w:tcW w:w="2405" w:type="dxa"/>
+            <w:vAlign w:val="center"/>
+          </w:tcPr>
+          <w:p>
+            <w:pPr>
+              <w:rPr>
+                <w:b w:val="0"/>
+                <w:lang w:val="en-US"/>
+              </w:rPr>
+            </w:pPr>
+            <w:r>
+              <w:rPr>
+                <w:b w:val="0"/>
+                <w:lang w:val="en-US"/>
+              </w:rPr>
+              <w:t>Close pane</w:t>
+            </w:r>
+          </w:p>
+        </w:tc>
+        <w:tc>
+          <w:tcPr>
+            <w:tcW w:w="1867" w:type="dxa"/>
+            <w:vAlign w:val="center"/>
+          </w:tcPr>
+          <w:p>
+            <w:pPr>
+              <w:cnfStyle w:val="000000000000" w:firstRow="0" w:lastRow="0" w:firstColumn="0" w:lastColumn="0" w:oddVBand="0" w:evenVBand="0" w:oddHBand="0" w:evenHBand="0" w:firstRowFirstColumn="0" w:firstRowLastColumn="0" w:lastRowFirstColumn="0" w:lastRowLastColumn="0"/>
+              <w:rPr>
+                <w:lang w:val="en-US"/>
+              </w:rPr>
+            </w:pPr>
+            <w:r>
+              <w:rPr>
+                <w:lang w:val="en-US"/>
+              </w:rPr>
+              <w:t>Ctrl + Shift + W</w:t>
+            </w:r>
+          </w:p>
+        </w:tc>
+      </w:tr>
+      <w:tr>
+        <w:trPr>
+          <w:cnfStyle w:val="000000100000" w:firstRow="0" w:lastRow="0" w:firstColumn="0" w:lastColumn="0" w:oddVBand="0" w:evenVBand="0" w:oddHBand="1" w:evenHBand="0" w:firstRowFirstColumn="0" w:firstRowLastColumn="0" w:lastRowFirstColumn="0" w:lastRowLastColumn="0"/>
+          <w:trHeight w:val="70"/>
+        </w:trPr>
+        <w:tc>
+          <w:tcPr>
+            <w:cnfStyle w:val="001000000000" w:firstRow="0" w:lastRow="0" w:firstColumn="1" w:lastColumn="0" w:oddVBand="0" w:evenVBand="0" w:oddHBand="0" w:evenHBand="0" w:firstRowFirstColumn="0" w:firstRowLastColumn="0" w:lastRowFirstColumn="0" w:lastRowLastColumn="0"/>
+            <w:tcW w:w="2405" w:type="dxa"/>
+            <w:vAlign w:val="center"/>
+          </w:tcPr>
+          <w:p>
+            <w:pPr>
+              <w:rPr>
+                <w:b w:val="0"/>
+                <w:lang w:val="en-US"/>
+              </w:rPr>
+            </w:pPr>
+          </w:p>
+        </w:tc>
+        <w:tc>
+          <w:tcPr>
+            <w:tcW w:w="1867" w:type="dxa"/>
+            <w:vAlign w:val="center"/>
+          </w:tcPr>
+          <w:p>
+            <w:pPr>
+              <w:cnfStyle w:val="000000100000" w:firstRow="0" w:lastRow="0" w:firstColumn="0" w:lastColumn="0" w:oddVBand="0" w:evenVBand="0" w:oddHBand="1" w:evenHBand="0" w:firstRowFirstColumn="0" w:firstRowLastColumn="0" w:lastRowFirstColumn="0" w:lastRowLastColumn="0"/>
+              <w:rPr>
+                <w:lang w:val="en-US"/>
+              </w:rPr>
+            </w:pPr>
+          </w:p>
+        </w:tc>
+      </w:tr>
+      <w:tr>
+        <w:trPr>
+          <w:trHeight w:val="70"/>
+        </w:trPr>
+        <w:tc>
+          <w:tcPr>
+            <w:cnfStyle w:val="001000000000" w:firstRow="0" w:lastRow="0" w:firstColumn="1" w:lastColumn="0" w:oddVBand="0" w:evenVBand="0" w:oddHBand="0" w:evenHBand="0" w:firstRowFirstColumn="0" w:firstRowLastColumn="0" w:lastRowFirstColumn="0" w:lastRowLastColumn="0"/>
+            <w:tcW w:w="2405" w:type="dxa"/>
+            <w:vAlign w:val="center"/>
+          </w:tcPr>
+          <w:p>
+            <w:pPr>
+              <w:rPr>
+                <w:b w:val="0"/>
+                <w:lang w:val="en-US"/>
+              </w:rPr>
+            </w:pPr>
+          </w:p>
+        </w:tc>
+        <w:tc>
+          <w:tcPr>
+            <w:tcW w:w="1867" w:type="dxa"/>
+            <w:vAlign w:val="center"/>
+          </w:tcPr>
+          <w:p>
+            <w:pPr>
+              <w:cnfStyle w:val="000000000000" w:firstRow="0" w:lastRow="0" w:firstColumn="0" w:lastColumn="0" w:oddVBand="0" w:evenVBand="0" w:oddHBand="0" w:evenHBand="0" w:firstRowFirstColumn="0" w:firstRowLastColumn="0" w:lastRowFirstColumn="0" w:lastRowLastColumn="0"/>
+              <w:rPr>
+                <w:lang w:val="en-US"/>
+              </w:rPr>
+            </w:pPr>
+          </w:p>
+        </w:tc>
+      </w:tr>
+      <w:tr>
+        <w:trPr>
+          <w:cnfStyle w:val="000000100000" w:firstRow="0" w:lastRow="0" w:firstColumn="0" w:lastColumn="0" w:oddVBand="0" w:evenVBand="0" w:oddHBand="1" w:evenHBand="0" w:firstRowFirstColumn="0" w:firstRowLastColumn="0" w:lastRowFirstColumn="0" w:lastRowLastColumn="0"/>
+          <w:trHeight w:val="70"/>
         </w:trPr>
         <w:tc>
           <w:tcPr>
@@ -3019,6 +2745,823 @@
         </w:rPr>
       </w:pPr>
     </w:p>
+    <w:tbl>
+      <w:tblPr>
+        <w:tblStyle w:val="GridTable4-Accent1"/>
+        <w:tblW w:w="0" w:type="auto"/>
+        <w:tblLook w:val="04A0" w:firstRow="1" w:lastRow="0" w:firstColumn="1" w:lastColumn="0" w:noHBand="0" w:noVBand="1"/>
+      </w:tblPr>
+      <w:tblGrid>
+        <w:gridCol w:w="2405"/>
+        <w:gridCol w:w="1867"/>
+      </w:tblGrid>
+      <w:tr>
+        <w:trPr>
+          <w:cnfStyle w:val="100000000000" w:firstRow="1" w:lastRow="0" w:firstColumn="0" w:lastColumn="0" w:oddVBand="0" w:evenVBand="0" w:oddHBand="0" w:evenHBand="0" w:firstRowFirstColumn="0" w:firstRowLastColumn="0" w:lastRowFirstColumn="0" w:lastRowLastColumn="0"/>
+        </w:trPr>
+        <w:tc>
+          <w:tcPr>
+            <w:cnfStyle w:val="001000000000" w:firstRow="0" w:lastRow="0" w:firstColumn="1" w:lastColumn="0" w:oddVBand="0" w:evenVBand="0" w:oddHBand="0" w:evenHBand="0" w:firstRowFirstColumn="0" w:firstRowLastColumn="0" w:lastRowFirstColumn="0" w:lastRowLastColumn="0"/>
+            <w:tcW w:w="4272" w:type="dxa"/>
+            <w:gridSpan w:val="2"/>
+          </w:tcPr>
+          <w:p>
+            <w:pPr>
+              <w:jc w:val="center"/>
+              <w:rPr>
+                <w:lang w:val="en-US"/>
+              </w:rPr>
+            </w:pPr>
+            <w:r>
+              <w:rPr>
+                <w:lang w:val="en-US"/>
+              </w:rPr>
+              <w:t>PowerToys</w:t>
+            </w:r>
+          </w:p>
+        </w:tc>
+      </w:tr>
+      <w:tr>
+        <w:trPr>
+          <w:cnfStyle w:val="000000100000" w:firstRow="0" w:lastRow="0" w:firstColumn="0" w:lastColumn="0" w:oddVBand="0" w:evenVBand="0" w:oddHBand="1" w:evenHBand="0" w:firstRowFirstColumn="0" w:firstRowLastColumn="0" w:lastRowFirstColumn="0" w:lastRowLastColumn="0"/>
+        </w:trPr>
+        <w:tc>
+          <w:tcPr>
+            <w:cnfStyle w:val="001000000000" w:firstRow="0" w:lastRow="0" w:firstColumn="1" w:lastColumn="0" w:oddVBand="0" w:evenVBand="0" w:oddHBand="0" w:evenHBand="0" w:firstRowFirstColumn="0" w:firstRowLastColumn="0" w:lastRowFirstColumn="0" w:lastRowLastColumn="0"/>
+            <w:tcW w:w="2405" w:type="dxa"/>
+            <w:vAlign w:val="center"/>
+          </w:tcPr>
+          <w:p>
+            <w:pPr>
+              <w:rPr>
+                <w:b w:val="0"/>
+                <w:lang w:val="en-US"/>
+              </w:rPr>
+            </w:pPr>
+            <w:r>
+              <w:rPr>
+                <w:b w:val="0"/>
+                <w:lang w:val="en-US"/>
+              </w:rPr>
+              <w:t>Color picker</w:t>
+            </w:r>
+          </w:p>
+        </w:tc>
+        <w:tc>
+          <w:tcPr>
+            <w:tcW w:w="1867" w:type="dxa"/>
+            <w:vAlign w:val="center"/>
+          </w:tcPr>
+          <w:p>
+            <w:pPr>
+              <w:cnfStyle w:val="000000100000" w:firstRow="0" w:lastRow="0" w:firstColumn="0" w:lastColumn="0" w:oddVBand="0" w:evenVBand="0" w:oddHBand="1" w:evenHBand="0" w:firstRowFirstColumn="0" w:firstRowLastColumn="0" w:lastRowFirstColumn="0" w:lastRowLastColumn="0"/>
+              <w:rPr>
+                <w:rFonts w:cs="Arial"/>
+                <w:lang w:val="en-US" w:eastAsia="ja-JP"/>
+              </w:rPr>
+            </w:pPr>
+            <w:r>
+              <w:rPr>
+                <w:rFonts w:cs="Arial"/>
+                <w:lang w:val="en-US" w:eastAsia="ja-JP"/>
+              </w:rPr>
+              <w:t>Win + Shift + C</w:t>
+            </w:r>
+          </w:p>
+        </w:tc>
+      </w:tr>
+      <w:tr>
+        <w:tc>
+          <w:tcPr>
+            <w:cnfStyle w:val="001000000000" w:firstRow="0" w:lastRow="0" w:firstColumn="1" w:lastColumn="0" w:oddVBand="0" w:evenVBand="0" w:oddHBand="0" w:evenHBand="0" w:firstRowFirstColumn="0" w:firstRowLastColumn="0" w:lastRowFirstColumn="0" w:lastRowLastColumn="0"/>
+            <w:tcW w:w="2405" w:type="dxa"/>
+            <w:vAlign w:val="center"/>
+          </w:tcPr>
+          <w:p>
+            <w:pPr>
+              <w:rPr>
+                <w:b w:val="0"/>
+                <w:lang w:val="en-US"/>
+              </w:rPr>
+            </w:pPr>
+            <w:r>
+              <w:rPr>
+                <w:b w:val="0"/>
+                <w:lang w:val="en-US"/>
+              </w:rPr>
+              <w:t>Shortcut guide</w:t>
+            </w:r>
+          </w:p>
+        </w:tc>
+        <w:tc>
+          <w:tcPr>
+            <w:tcW w:w="1867" w:type="dxa"/>
+            <w:vAlign w:val="center"/>
+          </w:tcPr>
+          <w:p>
+            <w:pPr>
+              <w:cnfStyle w:val="000000000000" w:firstRow="0" w:lastRow="0" w:firstColumn="0" w:lastColumn="0" w:oddVBand="0" w:evenVBand="0" w:oddHBand="0" w:evenHBand="0" w:firstRowFirstColumn="0" w:firstRowLastColumn="0" w:lastRowFirstColumn="0" w:lastRowLastColumn="0"/>
+              <w:rPr>
+                <w:rFonts w:cs="Arial"/>
+                <w:lang w:val="en-US" w:eastAsia="ja-JP"/>
+              </w:rPr>
+            </w:pPr>
+            <w:r>
+              <w:rPr>
+                <w:rFonts w:cs="Arial"/>
+                <w:lang w:val="en-US" w:eastAsia="ja-JP"/>
+              </w:rPr>
+              <w:t>Win + Shift + ‘</w:t>
+            </w:r>
+          </w:p>
+        </w:tc>
+      </w:tr>
+      <w:tr>
+        <w:trPr>
+          <w:cnfStyle w:val="000000100000" w:firstRow="0" w:lastRow="0" w:firstColumn="0" w:lastColumn="0" w:oddVBand="0" w:evenVBand="0" w:oddHBand="1" w:evenHBand="0" w:firstRowFirstColumn="0" w:firstRowLastColumn="0" w:lastRowFirstColumn="0" w:lastRowLastColumn="0"/>
+        </w:trPr>
+        <w:tc>
+          <w:tcPr>
+            <w:cnfStyle w:val="001000000000" w:firstRow="0" w:lastRow="0" w:firstColumn="1" w:lastColumn="0" w:oddVBand="0" w:evenVBand="0" w:oddHBand="0" w:evenHBand="0" w:firstRowFirstColumn="0" w:firstRowLastColumn="0" w:lastRowFirstColumn="0" w:lastRowLastColumn="0"/>
+            <w:tcW w:w="2405" w:type="dxa"/>
+            <w:vAlign w:val="center"/>
+          </w:tcPr>
+          <w:p>
+            <w:pPr>
+              <w:rPr>
+                <w:b w:val="0"/>
+                <w:lang w:val="en-US"/>
+              </w:rPr>
+            </w:pPr>
+          </w:p>
+        </w:tc>
+        <w:tc>
+          <w:tcPr>
+            <w:tcW w:w="1867" w:type="dxa"/>
+            <w:vAlign w:val="center"/>
+          </w:tcPr>
+          <w:p>
+            <w:pPr>
+              <w:cnfStyle w:val="000000100000" w:firstRow="0" w:lastRow="0" w:firstColumn="0" w:lastColumn="0" w:oddVBand="0" w:evenVBand="0" w:oddHBand="1" w:evenHBand="0" w:firstRowFirstColumn="0" w:firstRowLastColumn="0" w:lastRowFirstColumn="0" w:lastRowLastColumn="0"/>
+              <w:rPr>
+                <w:lang w:val="en-US"/>
+              </w:rPr>
+            </w:pPr>
+          </w:p>
+        </w:tc>
+      </w:tr>
+      <w:tr>
+        <w:tc>
+          <w:tcPr>
+            <w:cnfStyle w:val="001000000000" w:firstRow="0" w:lastRow="0" w:firstColumn="1" w:lastColumn="0" w:oddVBand="0" w:evenVBand="0" w:oddHBand="0" w:evenHBand="0" w:firstRowFirstColumn="0" w:firstRowLastColumn="0" w:lastRowFirstColumn="0" w:lastRowLastColumn="0"/>
+            <w:tcW w:w="2405" w:type="dxa"/>
+            <w:vAlign w:val="center"/>
+          </w:tcPr>
+          <w:p>
+            <w:pPr>
+              <w:rPr>
+                <w:b w:val="0"/>
+                <w:lang w:val="en-US"/>
+              </w:rPr>
+            </w:pPr>
+          </w:p>
+        </w:tc>
+        <w:tc>
+          <w:tcPr>
+            <w:tcW w:w="1867" w:type="dxa"/>
+            <w:vAlign w:val="center"/>
+          </w:tcPr>
+          <w:p>
+            <w:pPr>
+              <w:cnfStyle w:val="000000000000" w:firstRow="0" w:lastRow="0" w:firstColumn="0" w:lastColumn="0" w:oddVBand="0" w:evenVBand="0" w:oddHBand="0" w:evenHBand="0" w:firstRowFirstColumn="0" w:firstRowLastColumn="0" w:lastRowFirstColumn="0" w:lastRowLastColumn="0"/>
+              <w:rPr>
+                <w:lang w:val="en-US"/>
+              </w:rPr>
+            </w:pPr>
+          </w:p>
+        </w:tc>
+      </w:tr>
+      <w:tr>
+        <w:trPr>
+          <w:cnfStyle w:val="000000100000" w:firstRow="0" w:lastRow="0" w:firstColumn="0" w:lastColumn="0" w:oddVBand="0" w:evenVBand="0" w:oddHBand="1" w:evenHBand="0" w:firstRowFirstColumn="0" w:firstRowLastColumn="0" w:lastRowFirstColumn="0" w:lastRowLastColumn="0"/>
+        </w:trPr>
+        <w:tc>
+          <w:tcPr>
+            <w:cnfStyle w:val="001000000000" w:firstRow="0" w:lastRow="0" w:firstColumn="1" w:lastColumn="0" w:oddVBand="0" w:evenVBand="0" w:oddHBand="0" w:evenHBand="0" w:firstRowFirstColumn="0" w:firstRowLastColumn="0" w:lastRowFirstColumn="0" w:lastRowLastColumn="0"/>
+            <w:tcW w:w="2405" w:type="dxa"/>
+            <w:vAlign w:val="center"/>
+          </w:tcPr>
+          <w:p>
+            <w:pPr>
+              <w:rPr>
+                <w:b w:val="0"/>
+                <w:lang w:val="en-US"/>
+              </w:rPr>
+            </w:pPr>
+          </w:p>
+        </w:tc>
+        <w:tc>
+          <w:tcPr>
+            <w:tcW w:w="1867" w:type="dxa"/>
+            <w:vAlign w:val="center"/>
+          </w:tcPr>
+          <w:p>
+            <w:pPr>
+              <w:cnfStyle w:val="000000100000" w:firstRow="0" w:lastRow="0" w:firstColumn="0" w:lastColumn="0" w:oddVBand="0" w:evenVBand="0" w:oddHBand="1" w:evenHBand="0" w:firstRowFirstColumn="0" w:firstRowLastColumn="0" w:lastRowFirstColumn="0" w:lastRowLastColumn="0"/>
+              <w:rPr>
+                <w:lang w:val="en-US"/>
+              </w:rPr>
+            </w:pPr>
+          </w:p>
+        </w:tc>
+      </w:tr>
+    </w:tbl>
+    <w:p>
+      <w:pPr>
+        <w:rPr>
+          <w:lang w:val="en-US"/>
+        </w:rPr>
+      </w:pPr>
+    </w:p>
+    <w:tbl>
+      <w:tblPr>
+        <w:tblStyle w:val="GridTable4-Accent1"/>
+        <w:tblW w:w="5098" w:type="dxa"/>
+        <w:tblLook w:val="04A0" w:firstRow="1" w:lastRow="0" w:firstColumn="1" w:lastColumn="0" w:noHBand="0" w:noVBand="1"/>
+      </w:tblPr>
+      <w:tblGrid>
+        <w:gridCol w:w="846"/>
+        <w:gridCol w:w="4252"/>
+      </w:tblGrid>
+      <w:tr>
+        <w:trPr>
+          <w:cnfStyle w:val="100000000000" w:firstRow="1" w:lastRow="0" w:firstColumn="0" w:lastColumn="0" w:oddVBand="0" w:evenVBand="0" w:oddHBand="0" w:evenHBand="0" w:firstRowFirstColumn="0" w:firstRowLastColumn="0" w:lastRowFirstColumn="0" w:lastRowLastColumn="0"/>
+        </w:trPr>
+        <w:tc>
+          <w:tcPr>
+            <w:cnfStyle w:val="001000000000" w:firstRow="0" w:lastRow="0" w:firstColumn="1" w:lastColumn="0" w:oddVBand="0" w:evenVBand="0" w:oddHBand="0" w:evenHBand="0" w:firstRowFirstColumn="0" w:firstRowLastColumn="0" w:lastRowFirstColumn="0" w:lastRowLastColumn="0"/>
+            <w:tcW w:w="5098" w:type="dxa"/>
+            <w:gridSpan w:val="2"/>
+          </w:tcPr>
+          <w:p>
+            <w:pPr>
+              <w:jc w:val="center"/>
+              <w:rPr>
+                <w:lang w:val="en-US"/>
+              </w:rPr>
+            </w:pPr>
+            <w:r>
+              <w:rPr>
+                <w:lang w:val="en-US"/>
+              </w:rPr>
+              <w:t>Merge</w:t>
+            </w:r>
+          </w:p>
+        </w:tc>
+      </w:tr>
+      <w:tr>
+        <w:trPr>
+          <w:cnfStyle w:val="000000100000" w:firstRow="0" w:lastRow="0" w:firstColumn="0" w:lastColumn="0" w:oddVBand="0" w:evenVBand="0" w:oddHBand="1" w:evenHBand="0" w:firstRowFirstColumn="0" w:firstRowLastColumn="0" w:lastRowFirstColumn="0" w:lastRowLastColumn="0"/>
+        </w:trPr>
+        <w:tc>
+          <w:tcPr>
+            <w:cnfStyle w:val="001000000000" w:firstRow="0" w:lastRow="0" w:firstColumn="1" w:lastColumn="0" w:oddVBand="0" w:evenVBand="0" w:oddHBand="0" w:evenHBand="0" w:firstRowFirstColumn="0" w:firstRowLastColumn="0" w:lastRowFirstColumn="0" w:lastRowLastColumn="0"/>
+            <w:tcW w:w="846" w:type="dxa"/>
+            <w:vAlign w:val="center"/>
+          </w:tcPr>
+          <w:p>
+            <w:pPr>
+              <w:rPr>
+                <w:b w:val="0"/>
+                <w:lang w:val="en-US"/>
+              </w:rPr>
+            </w:pPr>
+            <w:r>
+              <w:rPr>
+                <w:b w:val="0"/>
+                <w:lang w:val="en-US"/>
+              </w:rPr>
+              <w:t>Local</w:t>
+            </w:r>
+          </w:p>
+        </w:tc>
+        <w:tc>
+          <w:tcPr>
+            <w:tcW w:w="4252" w:type="dxa"/>
+            <w:vAlign w:val="center"/>
+          </w:tcPr>
+          <w:p>
+            <w:pPr>
+              <w:cnfStyle w:val="000000100000" w:firstRow="0" w:lastRow="0" w:firstColumn="0" w:lastColumn="0" w:oddVBand="0" w:evenVBand="0" w:oddHBand="1" w:evenHBand="0" w:firstRowFirstColumn="0" w:firstRowLastColumn="0" w:lastRowFirstColumn="0" w:lastRowLastColumn="0"/>
+              <w:rPr>
+                <w:rFonts w:cs="Arial"/>
+                <w:lang w:eastAsia="ja-JP"/>
+              </w:rPr>
+            </w:pPr>
+            <w:r>
+              <w:rPr>
+                <w:rFonts w:cs="Arial"/>
+                <w:lang w:eastAsia="ja-JP"/>
+              </w:rPr>
+              <w:t xml:space="preserve">Branch auf dem </w:t>
+            </w:r>
+            <w:r>
+              <w:rPr>
+                <w:rFonts w:cs="Arial"/>
+                <w:lang w:eastAsia="ja-JP"/>
+              </w:rPr>
+              <w:t>ich bin und wohin es soll</w:t>
+            </w:r>
+          </w:p>
+        </w:tc>
+      </w:tr>
+      <w:tr>
+        <w:tc>
+          <w:tcPr>
+            <w:cnfStyle w:val="001000000000" w:firstRow="0" w:lastRow="0" w:firstColumn="1" w:lastColumn="0" w:oddVBand="0" w:evenVBand="0" w:oddHBand="0" w:evenHBand="0" w:firstRowFirstColumn="0" w:firstRowLastColumn="0" w:lastRowFirstColumn="0" w:lastRowLastColumn="0"/>
+            <w:tcW w:w="846" w:type="dxa"/>
+            <w:vAlign w:val="center"/>
+          </w:tcPr>
+          <w:p>
+            <w:pPr>
+              <w:rPr>
+                <w:b w:val="0"/>
+                <w:lang w:val="en-US"/>
+              </w:rPr>
+            </w:pPr>
+            <w:r>
+              <w:rPr>
+                <w:b w:val="0"/>
+                <w:lang w:val="en-US"/>
+              </w:rPr>
+              <w:t>File</w:t>
+            </w:r>
+          </w:p>
+        </w:tc>
+        <w:tc>
+          <w:tcPr>
+            <w:tcW w:w="4252" w:type="dxa"/>
+            <w:vAlign w:val="center"/>
+          </w:tcPr>
+          <w:p>
+            <w:pPr>
+              <w:cnfStyle w:val="000000000000" w:firstRow="0" w:lastRow="0" w:firstColumn="0" w:lastColumn="0" w:oddVBand="0" w:evenVBand="0" w:oddHBand="0" w:evenHBand="0" w:firstRowFirstColumn="0" w:firstRowLastColumn="0" w:lastRowFirstColumn="0" w:lastRowLastColumn="0"/>
+              <w:rPr>
+                <w:rFonts w:cs="Arial"/>
+                <w:lang w:val="en-US" w:eastAsia="ja-JP"/>
+              </w:rPr>
+            </w:pPr>
+            <w:r>
+              <w:rPr>
+                <w:lang w:val="en-US"/>
+              </w:rPr>
+              <w:t>Resultat</w:t>
+            </w:r>
+          </w:p>
+        </w:tc>
+      </w:tr>
+      <w:tr>
+        <w:trPr>
+          <w:cnfStyle w:val="000000100000" w:firstRow="0" w:lastRow="0" w:firstColumn="0" w:lastColumn="0" w:oddVBand="0" w:evenVBand="0" w:oddHBand="1" w:evenHBand="0" w:firstRowFirstColumn="0" w:firstRowLastColumn="0" w:lastRowFirstColumn="0" w:lastRowLastColumn="0"/>
+        </w:trPr>
+        <w:tc>
+          <w:tcPr>
+            <w:cnfStyle w:val="001000000000" w:firstRow="0" w:lastRow="0" w:firstColumn="1" w:lastColumn="0" w:oddVBand="0" w:evenVBand="0" w:oddHBand="0" w:evenHBand="0" w:firstRowFirstColumn="0" w:firstRowLastColumn="0" w:lastRowFirstColumn="0" w:lastRowLastColumn="0"/>
+            <w:tcW w:w="846" w:type="dxa"/>
+            <w:vAlign w:val="center"/>
+          </w:tcPr>
+          <w:p>
+            <w:pPr>
+              <w:rPr>
+                <w:b w:val="0"/>
+                <w:lang w:val="en-US"/>
+              </w:rPr>
+            </w:pPr>
+            <w:r>
+              <w:rPr>
+                <w:b w:val="0"/>
+                <w:lang w:val="en-US"/>
+              </w:rPr>
+              <w:t>Other</w:t>
+            </w:r>
+          </w:p>
+        </w:tc>
+        <w:tc>
+          <w:tcPr>
+            <w:tcW w:w="4252" w:type="dxa"/>
+            <w:vAlign w:val="center"/>
+          </w:tcPr>
+          <w:p>
+            <w:pPr>
+              <w:cnfStyle w:val="000000100000" w:firstRow="0" w:lastRow="0" w:firstColumn="0" w:lastColumn="0" w:oddVBand="0" w:evenVBand="0" w:oddHBand="1" w:evenHBand="0" w:firstRowFirstColumn="0" w:firstRowLastColumn="0" w:lastRowFirstColumn="0" w:lastRowLastColumn="0"/>
+            </w:pPr>
+            <w:r>
+              <w:rPr>
+                <w:rFonts w:cs="Arial"/>
+                <w:lang w:eastAsia="ja-JP"/>
+              </w:rPr>
+              <w:t>Branch aus dem ich komme und der rein soll</w:t>
+            </w:r>
+          </w:p>
+        </w:tc>
+      </w:tr>
+    </w:tbl>
+    <w:p/>
+    <w:tbl>
+      <w:tblPr>
+        <w:tblStyle w:val="GridTable4-Accent1"/>
+        <w:tblW w:w="5098" w:type="dxa"/>
+        <w:tblLook w:val="04A0" w:firstRow="1" w:lastRow="0" w:firstColumn="1" w:lastColumn="0" w:noHBand="0" w:noVBand="1"/>
+      </w:tblPr>
+      <w:tblGrid>
+        <w:gridCol w:w="1005"/>
+        <w:gridCol w:w="4093"/>
+      </w:tblGrid>
+      <w:tr>
+        <w:trPr>
+          <w:cnfStyle w:val="100000000000" w:firstRow="1" w:lastRow="0" w:firstColumn="0" w:lastColumn="0" w:oddVBand="0" w:evenVBand="0" w:oddHBand="0" w:evenHBand="0" w:firstRowFirstColumn="0" w:firstRowLastColumn="0" w:lastRowFirstColumn="0" w:lastRowLastColumn="0"/>
+        </w:trPr>
+        <w:tc>
+          <w:tcPr>
+            <w:cnfStyle w:val="001000000000" w:firstRow="0" w:lastRow="0" w:firstColumn="1" w:lastColumn="0" w:oddVBand="0" w:evenVBand="0" w:oddHBand="0" w:evenHBand="0" w:firstRowFirstColumn="0" w:firstRowLastColumn="0" w:lastRowFirstColumn="0" w:lastRowLastColumn="0"/>
+            <w:tcW w:w="5098" w:type="dxa"/>
+            <w:gridSpan w:val="2"/>
+          </w:tcPr>
+          <w:p>
+            <w:pPr>
+              <w:jc w:val="center"/>
+              <w:rPr>
+                <w:lang w:val="en-US"/>
+              </w:rPr>
+            </w:pPr>
+            <w:r>
+              <w:rPr>
+                <w:lang w:val="en-US"/>
+              </w:rPr>
+              <w:t>dotTrace</w:t>
+            </w:r>
+          </w:p>
+        </w:tc>
+      </w:tr>
+      <w:tr>
+        <w:trPr>
+          <w:cnfStyle w:val="000000100000" w:firstRow="0" w:lastRow="0" w:firstColumn="0" w:lastColumn="0" w:oddVBand="0" w:evenVBand="0" w:oddHBand="1" w:evenHBand="0" w:firstRowFirstColumn="0" w:firstRowLastColumn="0" w:lastRowFirstColumn="0" w:lastRowLastColumn="0"/>
+        </w:trPr>
+        <w:tc>
+          <w:tcPr>
+            <w:cnfStyle w:val="001000000000" w:firstRow="0" w:lastRow="0" w:firstColumn="1" w:lastColumn="0" w:oddVBand="0" w:evenVBand="0" w:oddHBand="0" w:evenHBand="0" w:firstRowFirstColumn="0" w:firstRowLastColumn="0" w:lastRowFirstColumn="0" w:lastRowLastColumn="0"/>
+            <w:tcW w:w="988" w:type="dxa"/>
+            <w:vAlign w:val="center"/>
+          </w:tcPr>
+          <w:p>
+            <w:pPr>
+              <w:rPr>
+                <w:b w:val="0"/>
+                <w:lang w:val="en-US"/>
+              </w:rPr>
+            </w:pPr>
+            <w:r>
+              <w:rPr>
+                <w:b w:val="0"/>
+                <w:lang w:val="en-US"/>
+              </w:rPr>
+              <w:t>Sampling</w:t>
+            </w:r>
+          </w:p>
+        </w:tc>
+        <w:tc>
+          <w:tcPr>
+            <w:tcW w:w="4110" w:type="dxa"/>
+            <w:vAlign w:val="center"/>
+          </w:tcPr>
+          <w:p>
+            <w:pPr>
+              <w:pStyle w:val="ListParagraph"/>
+              <w:numPr>
+                <w:ilvl w:val="0"/>
+                <w:numId w:val="48"/>
+              </w:numPr>
+              <w:ind w:left="181" w:hanging="142"/>
+              <w:cnfStyle w:val="000000100000" w:firstRow="0" w:lastRow="0" w:firstColumn="0" w:lastColumn="0" w:oddVBand="0" w:evenVBand="0" w:oddHBand="1" w:evenHBand="0" w:firstRowFirstColumn="0" w:firstRowLastColumn="0" w:lastRowFirstColumn="0" w:lastRowLastColumn="0"/>
+              <w:rPr>
+                <w:rFonts w:cs="Arial"/>
+                <w:lang w:eastAsia="ja-JP"/>
+              </w:rPr>
+            </w:pPr>
+            <w:r>
+              <w:rPr>
+                <w:rFonts w:cs="Arial"/>
+                <w:lang w:eastAsia="ja-JP"/>
+              </w:rPr>
+              <w:t>Gut für grobe erste Analyse</w:t>
+            </w:r>
+          </w:p>
+          <w:p>
+            <w:pPr>
+              <w:pStyle w:val="ListParagraph"/>
+              <w:numPr>
+                <w:ilvl w:val="0"/>
+                <w:numId w:val="48"/>
+              </w:numPr>
+              <w:ind w:left="181" w:hanging="142"/>
+              <w:cnfStyle w:val="000000100000" w:firstRow="0" w:lastRow="0" w:firstColumn="0" w:lastColumn="0" w:oddVBand="0" w:evenVBand="0" w:oddHBand="1" w:evenHBand="0" w:firstRowFirstColumn="0" w:firstRowLastColumn="0" w:lastRowFirstColumn="0" w:lastRowLastColumn="0"/>
+              <w:rPr>
+                <w:rFonts w:cs="Arial"/>
+                <w:lang w:eastAsia="ja-JP"/>
+              </w:rPr>
+            </w:pPr>
+            <w:r>
+              <w:rPr>
+                <w:rFonts w:cs="Arial"/>
+                <w:lang w:eastAsia="ja-JP"/>
+              </w:rPr>
+              <w:t>Alle 5 bis 11 ms wird der gesamte Call Stack</w:t>
+            </w:r>
+            <w:r>
+              <w:rPr>
+                <w:rFonts w:cs="Arial"/>
+                <w:lang w:eastAsia="ja-JP"/>
+              </w:rPr>
+              <w:t xml:space="preserve"> aller Threads gesammelt</w:t>
+            </w:r>
+          </w:p>
+          <w:p>
+            <w:pPr>
+              <w:pStyle w:val="ListParagraph"/>
+              <w:numPr>
+                <w:ilvl w:val="0"/>
+                <w:numId w:val="48"/>
+              </w:numPr>
+              <w:ind w:left="181" w:hanging="142"/>
+              <w:cnfStyle w:val="000000100000" w:firstRow="0" w:lastRow="0" w:firstColumn="0" w:lastColumn="0" w:oddVBand="0" w:evenVBand="0" w:oddHBand="1" w:evenHBand="0" w:firstRowFirstColumn="0" w:firstRowLastColumn="0" w:lastRowFirstColumn="0" w:lastRowLastColumn="0"/>
+              <w:rPr>
+                <w:rFonts w:cs="Arial"/>
+                <w:lang w:eastAsia="ja-JP"/>
+              </w:rPr>
+            </w:pPr>
+            <w:r>
+              <w:rPr>
+                <w:rFonts w:cs="Arial"/>
+                <w:lang w:eastAsia="ja-JP"/>
+              </w:rPr>
+              <w:t>Laufzeit der App verändert sich nicht stark</w:t>
+            </w:r>
+          </w:p>
+          <w:p>
+            <w:pPr>
+              <w:pStyle w:val="ListParagraph"/>
+              <w:numPr>
+                <w:ilvl w:val="0"/>
+                <w:numId w:val="48"/>
+              </w:numPr>
+              <w:ind w:left="181" w:hanging="142"/>
+              <w:cnfStyle w:val="000000100000" w:firstRow="0" w:lastRow="0" w:firstColumn="0" w:lastColumn="0" w:oddVBand="0" w:evenVBand="0" w:oddHBand="1" w:evenHBand="0" w:firstRowFirstColumn="0" w:firstRowLastColumn="0" w:lastRowFirstColumn="0" w:lastRowLastColumn="0"/>
+              <w:rPr>
+                <w:rFonts w:cs="Arial"/>
+                <w:lang w:eastAsia="ja-JP"/>
+              </w:rPr>
+            </w:pPr>
+            <w:r>
+              <w:rPr>
+                <w:rFonts w:cs="Arial"/>
+                <w:lang w:eastAsia="ja-JP"/>
+              </w:rPr>
+              <w:t>Anzahl Function Calls unbekannt</w:t>
+            </w:r>
+          </w:p>
+          <w:p>
+            <w:pPr>
+              <w:pStyle w:val="ListParagraph"/>
+              <w:numPr>
+                <w:ilvl w:val="0"/>
+                <w:numId w:val="48"/>
+              </w:numPr>
+              <w:ind w:left="181" w:hanging="142"/>
+              <w:cnfStyle w:val="000000100000" w:firstRow="0" w:lastRow="0" w:firstColumn="0" w:lastColumn="0" w:oddVBand="0" w:evenVBand="0" w:oddHBand="1" w:evenHBand="0" w:firstRowFirstColumn="0" w:firstRowLastColumn="0" w:lastRowFirstColumn="0" w:lastRowLastColumn="0"/>
+              <w:rPr>
+                <w:rFonts w:cs="Arial"/>
+                <w:lang w:eastAsia="ja-JP"/>
+              </w:rPr>
+            </w:pPr>
+            <w:r>
+              <w:rPr>
+                <w:rFonts w:cs="Arial"/>
+                <w:lang w:eastAsia="ja-JP"/>
+              </w:rPr>
+              <w:t>Nicht alle Functions Calls und Call Stacks</w:t>
+            </w:r>
+            <w:r>
+              <w:rPr>
+                <w:rFonts w:cs="Arial"/>
+                <w:lang w:eastAsia="ja-JP"/>
+              </w:rPr>
+              <w:t xml:space="preserve"> wegen Pause zwisch</w:t>
+            </w:r>
+            <w:r>
+              <w:rPr>
+                <w:rFonts w:cs="Arial"/>
+                <w:lang w:eastAsia="ja-JP"/>
+              </w:rPr>
+              <w:t>en Samples</w:t>
+            </w:r>
+          </w:p>
+        </w:tc>
+      </w:tr>
+      <w:tr>
+        <w:tc>
+          <w:tcPr>
+            <w:cnfStyle w:val="001000000000" w:firstRow="0" w:lastRow="0" w:firstColumn="1" w:lastColumn="0" w:oddVBand="0" w:evenVBand="0" w:oddHBand="0" w:evenHBand="0" w:firstRowFirstColumn="0" w:firstRowLastColumn="0" w:lastRowFirstColumn="0" w:lastRowLastColumn="0"/>
+            <w:tcW w:w="988" w:type="dxa"/>
+            <w:vAlign w:val="center"/>
+          </w:tcPr>
+          <w:p>
+            <w:pPr>
+              <w:rPr>
+                <w:b w:val="0"/>
+                <w:lang w:val="en-US"/>
+              </w:rPr>
+            </w:pPr>
+            <w:r>
+              <w:rPr>
+                <w:b w:val="0"/>
+                <w:lang w:val="en-US"/>
+              </w:rPr>
+              <w:t>Tracing</w:t>
+            </w:r>
+          </w:p>
+        </w:tc>
+        <w:tc>
+          <w:tcPr>
+            <w:tcW w:w="4110" w:type="dxa"/>
+            <w:vAlign w:val="center"/>
+          </w:tcPr>
+          <w:p>
+            <w:pPr>
+              <w:pStyle w:val="ListParagraph"/>
+              <w:numPr>
+                <w:ilvl w:val="0"/>
+                <w:numId w:val="50"/>
+              </w:numPr>
+              <w:ind w:left="181" w:hanging="142"/>
+              <w:cnfStyle w:val="000000000000" w:firstRow="0" w:lastRow="0" w:firstColumn="0" w:lastColumn="0" w:oddVBand="0" w:evenVBand="0" w:oddHBand="0" w:evenHBand="0" w:firstRowFirstColumn="0" w:firstRowLastColumn="0" w:lastRowFirstColumn="0" w:lastRowLastColumn="0"/>
+              <w:rPr>
+                <w:rFonts w:cs="Arial"/>
+                <w:lang w:eastAsia="ja-JP"/>
+              </w:rPr>
+            </w:pPr>
+            <w:r>
+              <w:rPr>
+                <w:rFonts w:cs="Arial"/>
+                <w:lang w:eastAsia="ja-JP"/>
+              </w:rPr>
+              <w:t>Benachrichtigung von CLR bei Function Entry und Exit</w:t>
+            </w:r>
+          </w:p>
+          <w:p>
+            <w:pPr>
+              <w:pStyle w:val="ListParagraph"/>
+              <w:numPr>
+                <w:ilvl w:val="0"/>
+                <w:numId w:val="50"/>
+              </w:numPr>
+              <w:ind w:left="181" w:hanging="142"/>
+              <w:cnfStyle w:val="000000000000" w:firstRow="0" w:lastRow="0" w:firstColumn="0" w:lastColumn="0" w:oddVBand="0" w:evenVBand="0" w:oddHBand="0" w:evenHBand="0" w:firstRowFirstColumn="0" w:firstRowLastColumn="0" w:lastRowFirstColumn="0" w:lastRowLastColumn="0"/>
+              <w:rPr>
+                <w:rFonts w:cs="Arial"/>
+                <w:lang w:eastAsia="ja-JP"/>
+              </w:rPr>
+            </w:pPr>
+            <w:r>
+              <w:rPr>
+                <w:rFonts w:cs="Arial"/>
+                <w:lang w:eastAsia="ja-JP"/>
+              </w:rPr>
+              <w:t>Laufzeit der App verschlechtert sich</w:t>
+            </w:r>
+          </w:p>
+          <w:p>
+            <w:pPr>
+              <w:pStyle w:val="ListParagraph"/>
+              <w:numPr>
+                <w:ilvl w:val="0"/>
+                <w:numId w:val="50"/>
+              </w:numPr>
+              <w:ind w:left="181" w:hanging="142"/>
+              <w:cnfStyle w:val="000000000000" w:firstRow="0" w:lastRow="0" w:firstColumn="0" w:lastColumn="0" w:oddVBand="0" w:evenVBand="0" w:oddHBand="0" w:evenHBand="0" w:firstRowFirstColumn="0" w:firstRowLastColumn="0" w:lastRowFirstColumn="0" w:lastRowLastColumn="0"/>
+              <w:rPr>
+                <w:rFonts w:cs="Arial"/>
+                <w:lang w:eastAsia="ja-JP"/>
+              </w:rPr>
+            </w:pPr>
+            <w:r>
+              <w:rPr>
+                <w:rFonts w:cs="Arial"/>
+                <w:lang w:eastAsia="ja-JP"/>
+              </w:rPr>
+              <w:t>Schlecht geeignet für sehr kleine, häufig aufgerufene Funktionen (JIT Pro-/Epilog)</w:t>
+            </w:r>
+          </w:p>
+        </w:tc>
+      </w:tr>
+      <w:tr>
+        <w:trPr>
+          <w:cnfStyle w:val="000000100000" w:firstRow="0" w:lastRow="0" w:firstColumn="0" w:lastColumn="0" w:oddVBand="0" w:evenVBand="0" w:oddHBand="1" w:evenHBand="0" w:firstRowFirstColumn="0" w:firstRowLastColumn="0" w:lastRowFirstColumn="0" w:lastRowLastColumn="0"/>
+        </w:trPr>
+        <w:tc>
+          <w:tcPr>
+            <w:cnfStyle w:val="001000000000" w:firstRow="0" w:lastRow="0" w:firstColumn="1" w:lastColumn="0" w:oddVBand="0" w:evenVBand="0" w:oddHBand="0" w:evenHBand="0" w:firstRowFirstColumn="0" w:firstRowLastColumn="0" w:lastRowFirstColumn="0" w:lastRowLastColumn="0"/>
+            <w:tcW w:w="988" w:type="dxa"/>
+            <w:vAlign w:val="center"/>
+          </w:tcPr>
+          <w:p>
+            <w:pPr>
+              <w:rPr>
+                <w:b w:val="0"/>
+                <w:lang w:val="en-US"/>
+              </w:rPr>
+            </w:pPr>
+            <w:r>
+              <w:rPr>
+                <w:b w:val="0"/>
+                <w:lang w:val="en-US"/>
+              </w:rPr>
+              <w:t>Line-by-line</w:t>
+            </w:r>
+          </w:p>
+        </w:tc>
+        <w:tc>
+          <w:tcPr>
+            <w:tcW w:w="4110" w:type="dxa"/>
+            <w:vAlign w:val="center"/>
+          </w:tcPr>
+          <w:p>
+            <w:pPr>
+              <w:pStyle w:val="ListParagraph"/>
+              <w:numPr>
+                <w:ilvl w:val="0"/>
+                <w:numId w:val="49"/>
+              </w:numPr>
+              <w:ind w:left="181" w:hanging="142"/>
+              <w:cnfStyle w:val="000000100000" w:firstRow="0" w:lastRow="0" w:firstColumn="0" w:lastColumn="0" w:oddVBand="0" w:evenVBand="0" w:oddHBand="1" w:evenHBand="0" w:firstRowFirstColumn="0" w:firstRowLastColumn="0" w:lastRowFirstColumn="0" w:lastRowLastColumn="0"/>
+            </w:pPr>
+            <w:r>
+              <w:rPr>
+                <w:rFonts w:cs="Arial"/>
+                <w:lang w:eastAsia="ja-JP"/>
+              </w:rPr>
+              <w:t>Wie Tracing</w:t>
+            </w:r>
+          </w:p>
+          <w:p>
+            <w:pPr>
+              <w:pStyle w:val="ListParagraph"/>
+              <w:numPr>
+                <w:ilvl w:val="0"/>
+                <w:numId w:val="49"/>
+              </w:numPr>
+              <w:ind w:left="181" w:hanging="142"/>
+              <w:cnfStyle w:val="000000100000" w:firstRow="0" w:lastRow="0" w:firstColumn="0" w:lastColumn="0" w:oddVBand="0" w:evenVBand="0" w:oddHBand="1" w:evenHBand="0" w:firstRowFirstColumn="0" w:firstRowLastColumn="0" w:lastRowFirstColumn="0" w:lastRowLastColumn="0"/>
+            </w:pPr>
+            <w:r>
+              <w:rPr>
+                <w:rFonts w:cs="Arial"/>
+                <w:lang w:eastAsia="ja-JP"/>
+              </w:rPr>
+              <w:t>Analyse auf Ebene von Statement</w:t>
+            </w:r>
+          </w:p>
+          <w:p>
+            <w:pPr>
+              <w:pStyle w:val="ListParagraph"/>
+              <w:numPr>
+                <w:ilvl w:val="0"/>
+                <w:numId w:val="49"/>
+              </w:numPr>
+              <w:ind w:left="181" w:hanging="142"/>
+              <w:cnfStyle w:val="000000100000" w:firstRow="0" w:lastRow="0" w:firstColumn="0" w:lastColumn="0" w:oddVBand="0" w:evenVBand="0" w:oddHBand="1" w:evenHBand="0" w:firstRowFirstColumn="0" w:firstRowLastColumn="0" w:lastRowFirstColumn="0" w:lastRowLastColumn="0"/>
+            </w:pPr>
+            <w:r>
+              <w:t>Laufzeit der App verschlechtert sich stark</w:t>
+            </w:r>
+          </w:p>
+          <w:p>
+            <w:pPr>
+              <w:pStyle w:val="ListParagraph"/>
+              <w:numPr>
+                <w:ilvl w:val="0"/>
+                <w:numId w:val="49"/>
+              </w:numPr>
+              <w:ind w:left="181" w:hanging="142"/>
+              <w:cnfStyle w:val="000000100000" w:firstRow="0" w:lastRow="0" w:firstColumn="0" w:lastColumn="0" w:oddVBand="0" w:evenVBand="0" w:oddHBand="1" w:evenHBand="0" w:firstRowFirstColumn="0" w:firstRowLastColumn="0" w:lastRowFirstColumn="0" w:lastRowLastColumn="0"/>
+            </w:pPr>
+            <w:r>
+              <w:t>Benötigt PDBs</w:t>
+            </w:r>
+          </w:p>
+        </w:tc>
+      </w:tr>
+    </w:tbl>
+    <w:p/>
     <w:sectPr>
       <w:pgSz w:w="16838" w:h="11906" w:orient="landscape" w:code="9"/>
       <w:pgMar w:top="567" w:right="1418" w:bottom="1418" w:left="1134" w:header="720" w:footer="720" w:gutter="0"/>
@@ -3030,7 +3573,7 @@
 </file>
 
 <file path=word/endnotes.xml><?xml version="1.0" encoding="utf-8"?>
-<w:endnotes xmlns:wpc="http://schemas.microsoft.com/office/word/2010/wordprocessingCanvas" xmlns:cx="http://schemas.microsoft.com/office/drawing/2014/chartex" xmlns:cx1="http://schemas.microsoft.com/office/drawing/2015/9/8/chartex" xmlns:mc="http://schemas.openxmlformats.org/markup-compatibility/2006" xmlns:o="urn:schemas-microsoft-com:office:office" xmlns:r="http://schemas.openxmlformats.org/officeDocument/2006/relationships" xmlns:m="http://schemas.openxmlformats.org/officeDocument/2006/math" xmlns:v="urn:schemas-microsoft-com:vml" xmlns:wp14="http://schemas.microsoft.com/office/word/2010/wordprocessingDrawing" xmlns:wp="http://schemas.openxmlformats.org/drawingml/2006/wordprocessingDrawing" xmlns:w10="urn:schemas-microsoft-com:office:word" xmlns:w="http://schemas.openxmlformats.org/wordprocessingml/2006/main" xmlns:w14="http://schemas.microsoft.com/office/word/2010/wordml" xmlns:w15="http://schemas.microsoft.com/office/word/2012/wordml" xmlns:w16se="http://schemas.microsoft.com/office/word/2015/wordml/symex" xmlns:wpg="http://schemas.microsoft.com/office/word/2010/wordprocessingGroup" xmlns:wpi="http://schemas.microsoft.com/office/word/2010/wordprocessingInk" xmlns:wne="http://schemas.microsoft.com/office/word/2006/wordml" xmlns:wps="http://schemas.microsoft.com/office/word/2010/wordprocessingShape" mc:Ignorable="w14 w15 w16se wp14">
+<w:endnotes xmlns:wpc="http://schemas.microsoft.com/office/word/2010/wordprocessingCanvas" xmlns:cx="http://schemas.microsoft.com/office/drawing/2014/chartex" xmlns:cx1="http://schemas.microsoft.com/office/drawing/2015/9/8/chartex" xmlns:cx2="http://schemas.microsoft.com/office/drawing/2015/10/21/chartex" xmlns:cx3="http://schemas.microsoft.com/office/drawing/2016/5/9/chartex" xmlns:cx4="http://schemas.microsoft.com/office/drawing/2016/5/10/chartex" xmlns:cx5="http://schemas.microsoft.com/office/drawing/2016/5/11/chartex" xmlns:cx6="http://schemas.microsoft.com/office/drawing/2016/5/12/chartex" xmlns:cx7="http://schemas.microsoft.com/office/drawing/2016/5/13/chartex" xmlns:cx8="http://schemas.microsoft.com/office/drawing/2016/5/14/chartex" xmlns:mc="http://schemas.openxmlformats.org/markup-compatibility/2006" xmlns:aink="http://schemas.microsoft.com/office/drawing/2016/ink" xmlns:am3d="http://schemas.microsoft.com/office/drawing/2017/model3d" xmlns:o="urn:schemas-microsoft-com:office:office" xmlns:r="http://schemas.openxmlformats.org/officeDocument/2006/relationships" xmlns:m="http://schemas.openxmlformats.org/officeDocument/2006/math" xmlns:v="urn:schemas-microsoft-com:vml" xmlns:wp14="http://schemas.microsoft.com/office/word/2010/wordprocessingDrawing" xmlns:wp="http://schemas.openxmlformats.org/drawingml/2006/wordprocessingDrawing" xmlns:w10="urn:schemas-microsoft-com:office:word" xmlns:w="http://schemas.openxmlformats.org/wordprocessingml/2006/main" xmlns:w14="http://schemas.microsoft.com/office/word/2010/wordml" xmlns:w15="http://schemas.microsoft.com/office/word/2012/wordml" xmlns:w16cex="http://schemas.microsoft.com/office/word/2018/wordml/cex" xmlns:w16cid="http://schemas.microsoft.com/office/word/2016/wordml/cid" xmlns:w16="http://schemas.microsoft.com/office/word/2018/wordml" xmlns:w16sdtdh="http://schemas.microsoft.com/office/word/2020/wordml/sdtdatahash" xmlns:w16se="http://schemas.microsoft.com/office/word/2015/wordml/symex" xmlns:wpg="http://schemas.microsoft.com/office/word/2010/wordprocessingGroup" xmlns:wpi="http://schemas.microsoft.com/office/word/2010/wordprocessingInk" xmlns:wne="http://schemas.microsoft.com/office/word/2006/wordml" xmlns:wps="http://schemas.microsoft.com/office/word/2010/wordprocessingShape" mc:Ignorable="w14 w15 w16se w16cid w16 w16cex w16sdtdh wp14">
   <w:endnote w:type="separator" w:id="-1">
     <w:p>
       <w:r>
@@ -3049,7 +3592,7 @@
 </file>
 
 <file path=word/footnotes.xml><?xml version="1.0" encoding="utf-8"?>
-<w:footnotes xmlns:wpc="http://schemas.microsoft.com/office/word/2010/wordprocessingCanvas" xmlns:cx="http://schemas.microsoft.com/office/drawing/2014/chartex" xmlns:cx1="http://schemas.microsoft.com/office/drawing/2015/9/8/chartex" xmlns:mc="http://schemas.openxmlformats.org/markup-compatibility/2006" xmlns:o="urn:schemas-microsoft-com:office:office" xmlns:r="http://schemas.openxmlformats.org/officeDocument/2006/relationships" xmlns:m="http://schemas.openxmlformats.org/officeDocument/2006/math" xmlns:v="urn:schemas-microsoft-com:vml" xmlns:wp14="http://schemas.microsoft.com/office/word/2010/wordprocessingDrawing" xmlns:wp="http://schemas.openxmlformats.org/drawingml/2006/wordprocessingDrawing" xmlns:w10="urn:schemas-microsoft-com:office:word" xmlns:w="http://schemas.openxmlformats.org/wordprocessingml/2006/main" xmlns:w14="http://schemas.microsoft.com/office/word/2010/wordml" xmlns:w15="http://schemas.microsoft.com/office/word/2012/wordml" xmlns:w16se="http://schemas.microsoft.com/office/word/2015/wordml/symex" xmlns:wpg="http://schemas.microsoft.com/office/word/2010/wordprocessingGroup" xmlns:wpi="http://schemas.microsoft.com/office/word/2010/wordprocessingInk" xmlns:wne="http://schemas.microsoft.com/office/word/2006/wordml" xmlns:wps="http://schemas.microsoft.com/office/word/2010/wordprocessingShape" mc:Ignorable="w14 w15 w16se wp14">
+<w:footnotes xmlns:wpc="http://schemas.microsoft.com/office/word/2010/wordprocessingCanvas" xmlns:cx="http://schemas.microsoft.com/office/drawing/2014/chartex" xmlns:cx1="http://schemas.microsoft.com/office/drawing/2015/9/8/chartex" xmlns:cx2="http://schemas.microsoft.com/office/drawing/2015/10/21/chartex" xmlns:cx3="http://schemas.microsoft.com/office/drawing/2016/5/9/chartex" xmlns:cx4="http://schemas.microsoft.com/office/drawing/2016/5/10/chartex" xmlns:cx5="http://schemas.microsoft.com/office/drawing/2016/5/11/chartex" xmlns:cx6="http://schemas.microsoft.com/office/drawing/2016/5/12/chartex" xmlns:cx7="http://schemas.microsoft.com/office/drawing/2016/5/13/chartex" xmlns:cx8="http://schemas.microsoft.com/office/drawing/2016/5/14/chartex" xmlns:mc="http://schemas.openxmlformats.org/markup-compatibility/2006" xmlns:aink="http://schemas.microsoft.com/office/drawing/2016/ink" xmlns:am3d="http://schemas.microsoft.com/office/drawing/2017/model3d" xmlns:o="urn:schemas-microsoft-com:office:office" xmlns:r="http://schemas.openxmlformats.org/officeDocument/2006/relationships" xmlns:m="http://schemas.openxmlformats.org/officeDocument/2006/math" xmlns:v="urn:schemas-microsoft-com:vml" xmlns:wp14="http://schemas.microsoft.com/office/word/2010/wordprocessingDrawing" xmlns:wp="http://schemas.openxmlformats.org/drawingml/2006/wordprocessingDrawing" xmlns:w10="urn:schemas-microsoft-com:office:word" xmlns:w="http://schemas.openxmlformats.org/wordprocessingml/2006/main" xmlns:w14="http://schemas.microsoft.com/office/word/2010/wordml" xmlns:w15="http://schemas.microsoft.com/office/word/2012/wordml" xmlns:w16cex="http://schemas.microsoft.com/office/word/2018/wordml/cex" xmlns:w16cid="http://schemas.microsoft.com/office/word/2016/wordml/cid" xmlns:w16="http://schemas.microsoft.com/office/word/2018/wordml" xmlns:w16sdtdh="http://schemas.microsoft.com/office/word/2020/wordml/sdtdatahash" xmlns:w16se="http://schemas.microsoft.com/office/word/2015/wordml/symex" xmlns:wpg="http://schemas.microsoft.com/office/word/2010/wordprocessingGroup" xmlns:wpi="http://schemas.microsoft.com/office/word/2010/wordprocessingInk" xmlns:wne="http://schemas.microsoft.com/office/word/2006/wordml" xmlns:wps="http://schemas.microsoft.com/office/word/2010/wordprocessingShape" mc:Ignorable="w14 w15 w16se w16cid w16 w16cex w16sdtdh wp14">
   <w:footnote w:type="separator" w:id="-1">
     <w:p>
       <w:r>
@@ -3068,7 +3611,7 @@
 </file>
 
 <file path=word/numbering.xml><?xml version="1.0" encoding="utf-8"?>
-<w:numbering xmlns:wpc="http://schemas.microsoft.com/office/word/2010/wordprocessingCanvas" xmlns:cx="http://schemas.microsoft.com/office/drawing/2014/chartex" xmlns:cx1="http://schemas.microsoft.com/office/drawing/2015/9/8/chartex" xmlns:mc="http://schemas.openxmlformats.org/markup-compatibility/2006" xmlns:o="urn:schemas-microsoft-com:office:office" xmlns:r="http://schemas.openxmlformats.org/officeDocument/2006/relationships" xmlns:m="http://schemas.openxmlformats.org/officeDocument/2006/math" xmlns:v="urn:schemas-microsoft-com:vml" xmlns:wp14="http://schemas.microsoft.com/office/word/2010/wordprocessingDrawing" xmlns:wp="http://schemas.openxmlformats.org/drawingml/2006/wordprocessingDrawing" xmlns:w10="urn:schemas-microsoft-com:office:word" xmlns:w="http://schemas.openxmlformats.org/wordprocessingml/2006/main" xmlns:w14="http://schemas.microsoft.com/office/word/2010/wordml" xmlns:w15="http://schemas.microsoft.com/office/word/2012/wordml" xmlns:w16se="http://schemas.microsoft.com/office/word/2015/wordml/symex" xmlns:wpg="http://schemas.microsoft.com/office/word/2010/wordprocessingGroup" xmlns:wpi="http://schemas.microsoft.com/office/word/2010/wordprocessingInk" xmlns:wne="http://schemas.microsoft.com/office/word/2006/wordml" xmlns:wps="http://schemas.microsoft.com/office/word/2010/wordprocessingShape" mc:Ignorable="w14 w15 w16se wp14">
+<w:numbering xmlns:wpc="http://schemas.microsoft.com/office/word/2010/wordprocessingCanvas" xmlns:cx="http://schemas.microsoft.com/office/drawing/2014/chartex" xmlns:cx1="http://schemas.microsoft.com/office/drawing/2015/9/8/chartex" xmlns:cx2="http://schemas.microsoft.com/office/drawing/2015/10/21/chartex" xmlns:cx3="http://schemas.microsoft.com/office/drawing/2016/5/9/chartex" xmlns:cx4="http://schemas.microsoft.com/office/drawing/2016/5/10/chartex" xmlns:cx5="http://schemas.microsoft.com/office/drawing/2016/5/11/chartex" xmlns:cx6="http://schemas.microsoft.com/office/drawing/2016/5/12/chartex" xmlns:cx7="http://schemas.microsoft.com/office/drawing/2016/5/13/chartex" xmlns:cx8="http://schemas.microsoft.com/office/drawing/2016/5/14/chartex" xmlns:mc="http://schemas.openxmlformats.org/markup-compatibility/2006" xmlns:aink="http://schemas.microsoft.com/office/drawing/2016/ink" xmlns:am3d="http://schemas.microsoft.com/office/drawing/2017/model3d" xmlns:o="urn:schemas-microsoft-com:office:office" xmlns:r="http://schemas.openxmlformats.org/officeDocument/2006/relationships" xmlns:m="http://schemas.openxmlformats.org/officeDocument/2006/math" xmlns:v="urn:schemas-microsoft-com:vml" xmlns:wp14="http://schemas.microsoft.com/office/word/2010/wordprocessingDrawing" xmlns:wp="http://schemas.openxmlformats.org/drawingml/2006/wordprocessingDrawing" xmlns:w10="urn:schemas-microsoft-com:office:word" xmlns:w="http://schemas.openxmlformats.org/wordprocessingml/2006/main" xmlns:w14="http://schemas.microsoft.com/office/word/2010/wordml" xmlns:w15="http://schemas.microsoft.com/office/word/2012/wordml" xmlns:w16cex="http://schemas.microsoft.com/office/word/2018/wordml/cex" xmlns:w16cid="http://schemas.microsoft.com/office/word/2016/wordml/cid" xmlns:w16="http://schemas.microsoft.com/office/word/2018/wordml" xmlns:w16sdtdh="http://schemas.microsoft.com/office/word/2020/wordml/sdtdatahash" xmlns:w16se="http://schemas.microsoft.com/office/word/2015/wordml/symex" xmlns:wpg="http://schemas.microsoft.com/office/word/2010/wordprocessingGroup" xmlns:wpi="http://schemas.microsoft.com/office/word/2010/wordprocessingInk" xmlns:wne="http://schemas.microsoft.com/office/word/2006/wordml" xmlns:wps="http://schemas.microsoft.com/office/word/2010/wordprocessingShape" mc:Ignorable="w14 w15 w16se w16cid w16 w16cex w16sdtdh wp14">
   <w:abstractNum w:abstractNumId="0" w15:restartNumberingAfterBreak="0">
     <w:nsid w:val="187730BC"/>
     <w:multiLevelType w:val="multilevel"/>
@@ -3216,6 +3759,566 @@
       </w:pPr>
       <w:rPr>
         <w:rFonts w:hint="default"/>
+      </w:rPr>
+    </w:lvl>
+  </w:abstractNum>
+  <w:abstractNum w:abstractNumId="1" w15:restartNumberingAfterBreak="0">
+    <w:nsid w:val="1BB53166"/>
+    <w:multiLevelType w:val="hybridMultilevel"/>
+    <w:tmpl w:val="A40E5B7C"/>
+    <w:lvl w:ilvl="0" w:tplc="79DEA8DA">
+      <w:numFmt w:val="bullet"/>
+      <w:lvlText w:val="-"/>
+      <w:lvlJc w:val="left"/>
+      <w:pPr>
+        <w:ind w:left="720" w:hanging="360"/>
+      </w:pPr>
+      <w:rPr>
+        <w:rFonts w:ascii="Frutiger 45 Light" w:eastAsia="MS Mincho" w:hAnsi="Frutiger 45 Light" w:cs="Arial" w:hint="default"/>
+      </w:rPr>
+    </w:lvl>
+    <w:lvl w:ilvl="1" w:tplc="08070003" w:tentative="1">
+      <w:start w:val="1"/>
+      <w:numFmt w:val="bullet"/>
+      <w:lvlText w:val="o"/>
+      <w:lvlJc w:val="left"/>
+      <w:pPr>
+        <w:ind w:left="1440" w:hanging="360"/>
+      </w:pPr>
+      <w:rPr>
+        <w:rFonts w:ascii="Courier New" w:hAnsi="Courier New" w:cs="Courier New" w:hint="default"/>
+      </w:rPr>
+    </w:lvl>
+    <w:lvl w:ilvl="2" w:tplc="08070005" w:tentative="1">
+      <w:start w:val="1"/>
+      <w:numFmt w:val="bullet"/>
+      <w:lvlText w:val=""/>
+      <w:lvlJc w:val="left"/>
+      <w:pPr>
+        <w:ind w:left="2160" w:hanging="360"/>
+      </w:pPr>
+      <w:rPr>
+        <w:rFonts w:ascii="Wingdings" w:hAnsi="Wingdings" w:hint="default"/>
+      </w:rPr>
+    </w:lvl>
+    <w:lvl w:ilvl="3" w:tplc="08070001" w:tentative="1">
+      <w:start w:val="1"/>
+      <w:numFmt w:val="bullet"/>
+      <w:lvlText w:val=""/>
+      <w:lvlJc w:val="left"/>
+      <w:pPr>
+        <w:ind w:left="2880" w:hanging="360"/>
+      </w:pPr>
+      <w:rPr>
+        <w:rFonts w:ascii="Symbol" w:hAnsi="Symbol" w:hint="default"/>
+      </w:rPr>
+    </w:lvl>
+    <w:lvl w:ilvl="4" w:tplc="08070003" w:tentative="1">
+      <w:start w:val="1"/>
+      <w:numFmt w:val="bullet"/>
+      <w:lvlText w:val="o"/>
+      <w:lvlJc w:val="left"/>
+      <w:pPr>
+        <w:ind w:left="3600" w:hanging="360"/>
+      </w:pPr>
+      <w:rPr>
+        <w:rFonts w:ascii="Courier New" w:hAnsi="Courier New" w:cs="Courier New" w:hint="default"/>
+      </w:rPr>
+    </w:lvl>
+    <w:lvl w:ilvl="5" w:tplc="08070005" w:tentative="1">
+      <w:start w:val="1"/>
+      <w:numFmt w:val="bullet"/>
+      <w:lvlText w:val=""/>
+      <w:lvlJc w:val="left"/>
+      <w:pPr>
+        <w:ind w:left="4320" w:hanging="360"/>
+      </w:pPr>
+      <w:rPr>
+        <w:rFonts w:ascii="Wingdings" w:hAnsi="Wingdings" w:hint="default"/>
+      </w:rPr>
+    </w:lvl>
+    <w:lvl w:ilvl="6" w:tplc="08070001" w:tentative="1">
+      <w:start w:val="1"/>
+      <w:numFmt w:val="bullet"/>
+      <w:lvlText w:val=""/>
+      <w:lvlJc w:val="left"/>
+      <w:pPr>
+        <w:ind w:left="5040" w:hanging="360"/>
+      </w:pPr>
+      <w:rPr>
+        <w:rFonts w:ascii="Symbol" w:hAnsi="Symbol" w:hint="default"/>
+      </w:rPr>
+    </w:lvl>
+    <w:lvl w:ilvl="7" w:tplc="08070003" w:tentative="1">
+      <w:start w:val="1"/>
+      <w:numFmt w:val="bullet"/>
+      <w:lvlText w:val="o"/>
+      <w:lvlJc w:val="left"/>
+      <w:pPr>
+        <w:ind w:left="5760" w:hanging="360"/>
+      </w:pPr>
+      <w:rPr>
+        <w:rFonts w:ascii="Courier New" w:hAnsi="Courier New" w:cs="Courier New" w:hint="default"/>
+      </w:rPr>
+    </w:lvl>
+    <w:lvl w:ilvl="8" w:tplc="08070005" w:tentative="1">
+      <w:start w:val="1"/>
+      <w:numFmt w:val="bullet"/>
+      <w:lvlText w:val=""/>
+      <w:lvlJc w:val="left"/>
+      <w:pPr>
+        <w:ind w:left="6480" w:hanging="360"/>
+      </w:pPr>
+      <w:rPr>
+        <w:rFonts w:ascii="Wingdings" w:hAnsi="Wingdings" w:hint="default"/>
+      </w:rPr>
+    </w:lvl>
+  </w:abstractNum>
+  <w:abstractNum w:abstractNumId="2" w15:restartNumberingAfterBreak="0">
+    <w:nsid w:val="228C1466"/>
+    <w:multiLevelType w:val="hybridMultilevel"/>
+    <w:tmpl w:val="0AA4BAC2"/>
+    <w:lvl w:ilvl="0" w:tplc="FD72875A">
+      <w:numFmt w:val="bullet"/>
+      <w:lvlText w:val="-"/>
+      <w:lvlJc w:val="left"/>
+      <w:pPr>
+        <w:ind w:left="720" w:hanging="360"/>
+      </w:pPr>
+      <w:rPr>
+        <w:rFonts w:ascii="Frutiger 45 Light" w:eastAsia="MS Mincho" w:hAnsi="Frutiger 45 Light" w:cs="Arial" w:hint="default"/>
+      </w:rPr>
+    </w:lvl>
+    <w:lvl w:ilvl="1" w:tplc="08070003" w:tentative="1">
+      <w:start w:val="1"/>
+      <w:numFmt w:val="bullet"/>
+      <w:lvlText w:val="o"/>
+      <w:lvlJc w:val="left"/>
+      <w:pPr>
+        <w:ind w:left="1440" w:hanging="360"/>
+      </w:pPr>
+      <w:rPr>
+        <w:rFonts w:ascii="Courier New" w:hAnsi="Courier New" w:cs="Courier New" w:hint="default"/>
+      </w:rPr>
+    </w:lvl>
+    <w:lvl w:ilvl="2" w:tplc="08070005" w:tentative="1">
+      <w:start w:val="1"/>
+      <w:numFmt w:val="bullet"/>
+      <w:lvlText w:val=""/>
+      <w:lvlJc w:val="left"/>
+      <w:pPr>
+        <w:ind w:left="2160" w:hanging="360"/>
+      </w:pPr>
+      <w:rPr>
+        <w:rFonts w:ascii="Wingdings" w:hAnsi="Wingdings" w:hint="default"/>
+      </w:rPr>
+    </w:lvl>
+    <w:lvl w:ilvl="3" w:tplc="08070001" w:tentative="1">
+      <w:start w:val="1"/>
+      <w:numFmt w:val="bullet"/>
+      <w:lvlText w:val=""/>
+      <w:lvlJc w:val="left"/>
+      <w:pPr>
+        <w:ind w:left="2880" w:hanging="360"/>
+      </w:pPr>
+      <w:rPr>
+        <w:rFonts w:ascii="Symbol" w:hAnsi="Symbol" w:hint="default"/>
+      </w:rPr>
+    </w:lvl>
+    <w:lvl w:ilvl="4" w:tplc="08070003" w:tentative="1">
+      <w:start w:val="1"/>
+      <w:numFmt w:val="bullet"/>
+      <w:lvlText w:val="o"/>
+      <w:lvlJc w:val="left"/>
+      <w:pPr>
+        <w:ind w:left="3600" w:hanging="360"/>
+      </w:pPr>
+      <w:rPr>
+        <w:rFonts w:ascii="Courier New" w:hAnsi="Courier New" w:cs="Courier New" w:hint="default"/>
+      </w:rPr>
+    </w:lvl>
+    <w:lvl w:ilvl="5" w:tplc="08070005" w:tentative="1">
+      <w:start w:val="1"/>
+      <w:numFmt w:val="bullet"/>
+      <w:lvlText w:val=""/>
+      <w:lvlJc w:val="left"/>
+      <w:pPr>
+        <w:ind w:left="4320" w:hanging="360"/>
+      </w:pPr>
+      <w:rPr>
+        <w:rFonts w:ascii="Wingdings" w:hAnsi="Wingdings" w:hint="default"/>
+      </w:rPr>
+    </w:lvl>
+    <w:lvl w:ilvl="6" w:tplc="08070001" w:tentative="1">
+      <w:start w:val="1"/>
+      <w:numFmt w:val="bullet"/>
+      <w:lvlText w:val=""/>
+      <w:lvlJc w:val="left"/>
+      <w:pPr>
+        <w:ind w:left="5040" w:hanging="360"/>
+      </w:pPr>
+      <w:rPr>
+        <w:rFonts w:ascii="Symbol" w:hAnsi="Symbol" w:hint="default"/>
+      </w:rPr>
+    </w:lvl>
+    <w:lvl w:ilvl="7" w:tplc="08070003" w:tentative="1">
+      <w:start w:val="1"/>
+      <w:numFmt w:val="bullet"/>
+      <w:lvlText w:val="o"/>
+      <w:lvlJc w:val="left"/>
+      <w:pPr>
+        <w:ind w:left="5760" w:hanging="360"/>
+      </w:pPr>
+      <w:rPr>
+        <w:rFonts w:ascii="Courier New" w:hAnsi="Courier New" w:cs="Courier New" w:hint="default"/>
+      </w:rPr>
+    </w:lvl>
+    <w:lvl w:ilvl="8" w:tplc="08070005" w:tentative="1">
+      <w:start w:val="1"/>
+      <w:numFmt w:val="bullet"/>
+      <w:lvlText w:val=""/>
+      <w:lvlJc w:val="left"/>
+      <w:pPr>
+        <w:ind w:left="6480" w:hanging="360"/>
+      </w:pPr>
+      <w:rPr>
+        <w:rFonts w:ascii="Wingdings" w:hAnsi="Wingdings" w:hint="default"/>
+      </w:rPr>
+    </w:lvl>
+  </w:abstractNum>
+  <w:abstractNum w:abstractNumId="3" w15:restartNumberingAfterBreak="0">
+    <w:nsid w:val="366342F9"/>
+    <w:multiLevelType w:val="hybridMultilevel"/>
+    <w:tmpl w:val="315878DE"/>
+    <w:lvl w:ilvl="0" w:tplc="79DEA8DA">
+      <w:numFmt w:val="bullet"/>
+      <w:lvlText w:val="-"/>
+      <w:lvlJc w:val="left"/>
+      <w:pPr>
+        <w:ind w:left="720" w:hanging="360"/>
+      </w:pPr>
+      <w:rPr>
+        <w:rFonts w:ascii="Frutiger 45 Light" w:eastAsia="MS Mincho" w:hAnsi="Frutiger 45 Light" w:cs="Arial" w:hint="default"/>
+      </w:rPr>
+    </w:lvl>
+    <w:lvl w:ilvl="1" w:tplc="08070003" w:tentative="1">
+      <w:start w:val="1"/>
+      <w:numFmt w:val="bullet"/>
+      <w:lvlText w:val="o"/>
+      <w:lvlJc w:val="left"/>
+      <w:pPr>
+        <w:ind w:left="1440" w:hanging="360"/>
+      </w:pPr>
+      <w:rPr>
+        <w:rFonts w:ascii="Courier New" w:hAnsi="Courier New" w:cs="Courier New" w:hint="default"/>
+      </w:rPr>
+    </w:lvl>
+    <w:lvl w:ilvl="2" w:tplc="08070005" w:tentative="1">
+      <w:start w:val="1"/>
+      <w:numFmt w:val="bullet"/>
+      <w:lvlText w:val=""/>
+      <w:lvlJc w:val="left"/>
+      <w:pPr>
+        <w:ind w:left="2160" w:hanging="360"/>
+      </w:pPr>
+      <w:rPr>
+        <w:rFonts w:ascii="Wingdings" w:hAnsi="Wingdings" w:hint="default"/>
+      </w:rPr>
+    </w:lvl>
+    <w:lvl w:ilvl="3" w:tplc="08070001" w:tentative="1">
+      <w:start w:val="1"/>
+      <w:numFmt w:val="bullet"/>
+      <w:lvlText w:val=""/>
+      <w:lvlJc w:val="left"/>
+      <w:pPr>
+        <w:ind w:left="2880" w:hanging="360"/>
+      </w:pPr>
+      <w:rPr>
+        <w:rFonts w:ascii="Symbol" w:hAnsi="Symbol" w:hint="default"/>
+      </w:rPr>
+    </w:lvl>
+    <w:lvl w:ilvl="4" w:tplc="08070003" w:tentative="1">
+      <w:start w:val="1"/>
+      <w:numFmt w:val="bullet"/>
+      <w:lvlText w:val="o"/>
+      <w:lvlJc w:val="left"/>
+      <w:pPr>
+        <w:ind w:left="3600" w:hanging="360"/>
+      </w:pPr>
+      <w:rPr>
+        <w:rFonts w:ascii="Courier New" w:hAnsi="Courier New" w:cs="Courier New" w:hint="default"/>
+      </w:rPr>
+    </w:lvl>
+    <w:lvl w:ilvl="5" w:tplc="08070005" w:tentative="1">
+      <w:start w:val="1"/>
+      <w:numFmt w:val="bullet"/>
+      <w:lvlText w:val=""/>
+      <w:lvlJc w:val="left"/>
+      <w:pPr>
+        <w:ind w:left="4320" w:hanging="360"/>
+      </w:pPr>
+      <w:rPr>
+        <w:rFonts w:ascii="Wingdings" w:hAnsi="Wingdings" w:hint="default"/>
+      </w:rPr>
+    </w:lvl>
+    <w:lvl w:ilvl="6" w:tplc="08070001" w:tentative="1">
+      <w:start w:val="1"/>
+      <w:numFmt w:val="bullet"/>
+      <w:lvlText w:val=""/>
+      <w:lvlJc w:val="left"/>
+      <w:pPr>
+        <w:ind w:left="5040" w:hanging="360"/>
+      </w:pPr>
+      <w:rPr>
+        <w:rFonts w:ascii="Symbol" w:hAnsi="Symbol" w:hint="default"/>
+      </w:rPr>
+    </w:lvl>
+    <w:lvl w:ilvl="7" w:tplc="08070003" w:tentative="1">
+      <w:start w:val="1"/>
+      <w:numFmt w:val="bullet"/>
+      <w:lvlText w:val="o"/>
+      <w:lvlJc w:val="left"/>
+      <w:pPr>
+        <w:ind w:left="5760" w:hanging="360"/>
+      </w:pPr>
+      <w:rPr>
+        <w:rFonts w:ascii="Courier New" w:hAnsi="Courier New" w:cs="Courier New" w:hint="default"/>
+      </w:rPr>
+    </w:lvl>
+    <w:lvl w:ilvl="8" w:tplc="08070005" w:tentative="1">
+      <w:start w:val="1"/>
+      <w:numFmt w:val="bullet"/>
+      <w:lvlText w:val=""/>
+      <w:lvlJc w:val="left"/>
+      <w:pPr>
+        <w:ind w:left="6480" w:hanging="360"/>
+      </w:pPr>
+      <w:rPr>
+        <w:rFonts w:ascii="Wingdings" w:hAnsi="Wingdings" w:hint="default"/>
+      </w:rPr>
+    </w:lvl>
+  </w:abstractNum>
+  <w:abstractNum w:abstractNumId="4" w15:restartNumberingAfterBreak="0">
+    <w:nsid w:val="44C21475"/>
+    <w:multiLevelType w:val="hybridMultilevel"/>
+    <w:tmpl w:val="2B081CDA"/>
+    <w:lvl w:ilvl="0" w:tplc="79DEA8DA">
+      <w:numFmt w:val="bullet"/>
+      <w:lvlText w:val="-"/>
+      <w:lvlJc w:val="left"/>
+      <w:pPr>
+        <w:ind w:left="720" w:hanging="360"/>
+      </w:pPr>
+      <w:rPr>
+        <w:rFonts w:ascii="Frutiger 45 Light" w:eastAsia="MS Mincho" w:hAnsi="Frutiger 45 Light" w:cs="Arial" w:hint="default"/>
+      </w:rPr>
+    </w:lvl>
+    <w:lvl w:ilvl="1" w:tplc="08070003" w:tentative="1">
+      <w:start w:val="1"/>
+      <w:numFmt w:val="bullet"/>
+      <w:lvlText w:val="o"/>
+      <w:lvlJc w:val="left"/>
+      <w:pPr>
+        <w:ind w:left="1440" w:hanging="360"/>
+      </w:pPr>
+      <w:rPr>
+        <w:rFonts w:ascii="Courier New" w:hAnsi="Courier New" w:cs="Courier New" w:hint="default"/>
+      </w:rPr>
+    </w:lvl>
+    <w:lvl w:ilvl="2" w:tplc="08070005" w:tentative="1">
+      <w:start w:val="1"/>
+      <w:numFmt w:val="bullet"/>
+      <w:lvlText w:val=""/>
+      <w:lvlJc w:val="left"/>
+      <w:pPr>
+        <w:ind w:left="2160" w:hanging="360"/>
+      </w:pPr>
+      <w:rPr>
+        <w:rFonts w:ascii="Wingdings" w:hAnsi="Wingdings" w:hint="default"/>
+      </w:rPr>
+    </w:lvl>
+    <w:lvl w:ilvl="3" w:tplc="08070001" w:tentative="1">
+      <w:start w:val="1"/>
+      <w:numFmt w:val="bullet"/>
+      <w:lvlText w:val=""/>
+      <w:lvlJc w:val="left"/>
+      <w:pPr>
+        <w:ind w:left="2880" w:hanging="360"/>
+      </w:pPr>
+      <w:rPr>
+        <w:rFonts w:ascii="Symbol" w:hAnsi="Symbol" w:hint="default"/>
+      </w:rPr>
+    </w:lvl>
+    <w:lvl w:ilvl="4" w:tplc="08070003" w:tentative="1">
+      <w:start w:val="1"/>
+      <w:numFmt w:val="bullet"/>
+      <w:lvlText w:val="o"/>
+      <w:lvlJc w:val="left"/>
+      <w:pPr>
+        <w:ind w:left="3600" w:hanging="360"/>
+      </w:pPr>
+      <w:rPr>
+        <w:rFonts w:ascii="Courier New" w:hAnsi="Courier New" w:cs="Courier New" w:hint="default"/>
+      </w:rPr>
+    </w:lvl>
+    <w:lvl w:ilvl="5" w:tplc="08070005" w:tentative="1">
+      <w:start w:val="1"/>
+      <w:numFmt w:val="bullet"/>
+      <w:lvlText w:val=""/>
+      <w:lvlJc w:val="left"/>
+      <w:pPr>
+        <w:ind w:left="4320" w:hanging="360"/>
+      </w:pPr>
+      <w:rPr>
+        <w:rFonts w:ascii="Wingdings" w:hAnsi="Wingdings" w:hint="default"/>
+      </w:rPr>
+    </w:lvl>
+    <w:lvl w:ilvl="6" w:tplc="08070001" w:tentative="1">
+      <w:start w:val="1"/>
+      <w:numFmt w:val="bullet"/>
+      <w:lvlText w:val=""/>
+      <w:lvlJc w:val="left"/>
+      <w:pPr>
+        <w:ind w:left="5040" w:hanging="360"/>
+      </w:pPr>
+      <w:rPr>
+        <w:rFonts w:ascii="Symbol" w:hAnsi="Symbol" w:hint="default"/>
+      </w:rPr>
+    </w:lvl>
+    <w:lvl w:ilvl="7" w:tplc="08070003" w:tentative="1">
+      <w:start w:val="1"/>
+      <w:numFmt w:val="bullet"/>
+      <w:lvlText w:val="o"/>
+      <w:lvlJc w:val="left"/>
+      <w:pPr>
+        <w:ind w:left="5760" w:hanging="360"/>
+      </w:pPr>
+      <w:rPr>
+        <w:rFonts w:ascii="Courier New" w:hAnsi="Courier New" w:cs="Courier New" w:hint="default"/>
+      </w:rPr>
+    </w:lvl>
+    <w:lvl w:ilvl="8" w:tplc="08070005" w:tentative="1">
+      <w:start w:val="1"/>
+      <w:numFmt w:val="bullet"/>
+      <w:lvlText w:val=""/>
+      <w:lvlJc w:val="left"/>
+      <w:pPr>
+        <w:ind w:left="6480" w:hanging="360"/>
+      </w:pPr>
+      <w:rPr>
+        <w:rFonts w:ascii="Wingdings" w:hAnsi="Wingdings" w:hint="default"/>
+      </w:rPr>
+    </w:lvl>
+  </w:abstractNum>
+  <w:abstractNum w:abstractNumId="5" w15:restartNumberingAfterBreak="0">
+    <w:nsid w:val="7C3A189D"/>
+    <w:multiLevelType w:val="hybridMultilevel"/>
+    <w:tmpl w:val="22C422DA"/>
+    <w:lvl w:ilvl="0" w:tplc="0C14B124">
+      <w:numFmt w:val="bullet"/>
+      <w:lvlText w:val="-"/>
+      <w:lvlJc w:val="left"/>
+      <w:pPr>
+        <w:ind w:left="720" w:hanging="360"/>
+      </w:pPr>
+      <w:rPr>
+        <w:rFonts w:ascii="Frutiger 45 Light" w:eastAsia="MS Mincho" w:hAnsi="Frutiger 45 Light" w:cs="Arial" w:hint="default"/>
+      </w:rPr>
+    </w:lvl>
+    <w:lvl w:ilvl="1" w:tplc="08070003" w:tentative="1">
+      <w:start w:val="1"/>
+      <w:numFmt w:val="bullet"/>
+      <w:lvlText w:val="o"/>
+      <w:lvlJc w:val="left"/>
+      <w:pPr>
+        <w:ind w:left="1440" w:hanging="360"/>
+      </w:pPr>
+      <w:rPr>
+        <w:rFonts w:ascii="Courier New" w:hAnsi="Courier New" w:cs="Courier New" w:hint="default"/>
+      </w:rPr>
+    </w:lvl>
+    <w:lvl w:ilvl="2" w:tplc="08070005" w:tentative="1">
+      <w:start w:val="1"/>
+      <w:numFmt w:val="bullet"/>
+      <w:lvlText w:val=""/>
+      <w:lvlJc w:val="left"/>
+      <w:pPr>
+        <w:ind w:left="2160" w:hanging="360"/>
+      </w:pPr>
+      <w:rPr>
+        <w:rFonts w:ascii="Wingdings" w:hAnsi="Wingdings" w:hint="default"/>
+      </w:rPr>
+    </w:lvl>
+    <w:lvl w:ilvl="3" w:tplc="08070001" w:tentative="1">
+      <w:start w:val="1"/>
+      <w:numFmt w:val="bullet"/>
+      <w:lvlText w:val=""/>
+      <w:lvlJc w:val="left"/>
+      <w:pPr>
+        <w:ind w:left="2880" w:hanging="360"/>
+      </w:pPr>
+      <w:rPr>
+        <w:rFonts w:ascii="Symbol" w:hAnsi="Symbol" w:hint="default"/>
+      </w:rPr>
+    </w:lvl>
+    <w:lvl w:ilvl="4" w:tplc="08070003" w:tentative="1">
+      <w:start w:val="1"/>
+      <w:numFmt w:val="bullet"/>
+      <w:lvlText w:val="o"/>
+      <w:lvlJc w:val="left"/>
+      <w:pPr>
+        <w:ind w:left="3600" w:hanging="360"/>
+      </w:pPr>
+      <w:rPr>
+        <w:rFonts w:ascii="Courier New" w:hAnsi="Courier New" w:cs="Courier New" w:hint="default"/>
+      </w:rPr>
+    </w:lvl>
+    <w:lvl w:ilvl="5" w:tplc="08070005" w:tentative="1">
+      <w:start w:val="1"/>
+      <w:numFmt w:val="bullet"/>
+      <w:lvlText w:val=""/>
+      <w:lvlJc w:val="left"/>
+      <w:pPr>
+        <w:ind w:left="4320" w:hanging="360"/>
+      </w:pPr>
+      <w:rPr>
+        <w:rFonts w:ascii="Wingdings" w:hAnsi="Wingdings" w:hint="default"/>
+      </w:rPr>
+    </w:lvl>
+    <w:lvl w:ilvl="6" w:tplc="08070001" w:tentative="1">
+      <w:start w:val="1"/>
+      <w:numFmt w:val="bullet"/>
+      <w:lvlText w:val=""/>
+      <w:lvlJc w:val="left"/>
+      <w:pPr>
+        <w:ind w:left="5040" w:hanging="360"/>
+      </w:pPr>
+      <w:rPr>
+        <w:rFonts w:ascii="Symbol" w:hAnsi="Symbol" w:hint="default"/>
+      </w:rPr>
+    </w:lvl>
+    <w:lvl w:ilvl="7" w:tplc="08070003" w:tentative="1">
+      <w:start w:val="1"/>
+      <w:numFmt w:val="bullet"/>
+      <w:lvlText w:val="o"/>
+      <w:lvlJc w:val="left"/>
+      <w:pPr>
+        <w:ind w:left="5760" w:hanging="360"/>
+      </w:pPr>
+      <w:rPr>
+        <w:rFonts w:ascii="Courier New" w:hAnsi="Courier New" w:cs="Courier New" w:hint="default"/>
+      </w:rPr>
+    </w:lvl>
+    <w:lvl w:ilvl="8" w:tplc="08070005" w:tentative="1">
+      <w:start w:val="1"/>
+      <w:numFmt w:val="bullet"/>
+      <w:lvlText w:val=""/>
+      <w:lvlJc w:val="left"/>
+      <w:pPr>
+        <w:ind w:left="6480" w:hanging="360"/>
+      </w:pPr>
+      <w:rPr>
+        <w:rFonts w:ascii="Wingdings" w:hAnsi="Wingdings" w:hint="default"/>
       </w:rPr>
     </w:lvl>
   </w:abstractNum>
@@ -3354,11 +4457,26 @@
   <w:num w:numId="45">
     <w:abstractNumId w:val="0"/>
   </w:num>
+  <w:num w:numId="46">
+    <w:abstractNumId w:val="2"/>
+  </w:num>
+  <w:num w:numId="47">
+    <w:abstractNumId w:val="5"/>
+  </w:num>
+  <w:num w:numId="48">
+    <w:abstractNumId w:val="4"/>
+  </w:num>
+  <w:num w:numId="49">
+    <w:abstractNumId w:val="1"/>
+  </w:num>
+  <w:num w:numId="50">
+    <w:abstractNumId w:val="3"/>
+  </w:num>
 </w:numbering>
 </file>
 
 <file path=word/styles.xml><?xml version="1.0" encoding="utf-8"?>
-<w:styles xmlns:mc="http://schemas.openxmlformats.org/markup-compatibility/2006" xmlns:r="http://schemas.openxmlformats.org/officeDocument/2006/relationships" xmlns:w="http://schemas.openxmlformats.org/wordprocessingml/2006/main" xmlns:w14="http://schemas.microsoft.com/office/word/2010/wordml" xmlns:w15="http://schemas.microsoft.com/office/word/2012/wordml" xmlns:w16se="http://schemas.microsoft.com/office/word/2015/wordml/symex" mc:Ignorable="w14 w15 w16se">
+<w:styles xmlns:mc="http://schemas.openxmlformats.org/markup-compatibility/2006" xmlns:r="http://schemas.openxmlformats.org/officeDocument/2006/relationships" xmlns:w="http://schemas.openxmlformats.org/wordprocessingml/2006/main" xmlns:w14="http://schemas.microsoft.com/office/word/2010/wordml" xmlns:w15="http://schemas.microsoft.com/office/word/2012/wordml" xmlns:w16cex="http://schemas.microsoft.com/office/word/2018/wordml/cex" xmlns:w16cid="http://schemas.microsoft.com/office/word/2016/wordml/cid" xmlns:w16="http://schemas.microsoft.com/office/word/2018/wordml" xmlns:w16sdtdh="http://schemas.microsoft.com/office/word/2020/wordml/sdtdatahash" xmlns:w16se="http://schemas.microsoft.com/office/word/2015/wordml/symex" mc:Ignorable="w14 w15 w16se w16cid w16 w16cex w16sdtdh">
   <w:docDefaults>
     <w:rPrDefault>
       <w:rPr>
@@ -3368,7 +4486,7 @@
     </w:rPrDefault>
     <w:pPrDefault/>
   </w:docDefaults>
-  <w:latentStyles w:defLockedState="0" w:defUIPriority="99" w:defSemiHidden="0" w:defUnhideWhenUsed="0" w:defQFormat="0" w:count="371">
+  <w:latentStyles w:defLockedState="0" w:defUIPriority="99" w:defSemiHidden="0" w:defUnhideWhenUsed="0" w:defQFormat="0" w:count="376">
     <w:lsdException w:name="Normal" w:uiPriority="0" w:qFormat="1"/>
     <w:lsdException w:name="heading 1" w:uiPriority="0" w:qFormat="1"/>
     <w:lsdException w:name="heading 2" w:semiHidden="1" w:uiPriority="0" w:unhideWhenUsed="1" w:qFormat="1"/>
@@ -3474,7 +4592,6 @@
     <w:lsdException w:name="HTML Sample" w:semiHidden="1" w:unhideWhenUsed="1"/>
     <w:lsdException w:name="HTML Typewriter" w:semiHidden="1" w:unhideWhenUsed="1"/>
     <w:lsdException w:name="HTML Variable" w:semiHidden="1" w:unhideWhenUsed="1"/>
-    <w:lsdException w:name="Normal Table" w:semiHidden="1" w:unhideWhenUsed="1"/>
     <w:lsdException w:name="annotation subject" w:semiHidden="1" w:unhideWhenUsed="1"/>
     <w:lsdException w:name="No List" w:semiHidden="1" w:unhideWhenUsed="1"/>
     <w:lsdException w:name="Outline List 1" w:semiHidden="1" w:unhideWhenUsed="1"/>
@@ -3517,11 +4634,8 @@
     <w:lsdException w:name="Table Contemporary" w:semiHidden="1" w:unhideWhenUsed="1"/>
     <w:lsdException w:name="Table Elegant" w:semiHidden="1" w:unhideWhenUsed="1"/>
     <w:lsdException w:name="Table Professional" w:semiHidden="1" w:unhideWhenUsed="1"/>
-    <w:lsdException w:name="Table Subtle 1" w:semiHidden="1" w:unhideWhenUsed="1"/>
     <w:lsdException w:name="Table Subtle 2" w:semiHidden="1" w:unhideWhenUsed="1"/>
     <w:lsdException w:name="Table Web 1" w:semiHidden="1" w:unhideWhenUsed="1"/>
-    <w:lsdException w:name="Table Web 2" w:semiHidden="1" w:unhideWhenUsed="1"/>
-    <w:lsdException w:name="Table Web 3" w:semiHidden="1" w:unhideWhenUsed="1"/>
     <w:lsdException w:name="Balloon Text" w:semiHidden="1" w:unhideWhenUsed="1"/>
     <w:lsdException w:name="Table Grid" w:uiPriority="59"/>
     <w:lsdException w:name="Table Theme" w:semiHidden="1" w:unhideWhenUsed="1"/>
@@ -3740,11 +4854,16 @@
     <w:lsdException w:name="List Table 5 Dark Accent 6" w:uiPriority="50"/>
     <w:lsdException w:name="List Table 6 Colorful Accent 6" w:uiPriority="51"/>
     <w:lsdException w:name="List Table 7 Colorful Accent 6" w:uiPriority="52"/>
+    <w:lsdException w:name="Mention" w:semiHidden="1" w:unhideWhenUsed="1"/>
+    <w:lsdException w:name="Smart Hyperlink" w:semiHidden="1" w:unhideWhenUsed="1"/>
+    <w:lsdException w:name="Hashtag" w:semiHidden="1" w:unhideWhenUsed="1"/>
+    <w:lsdException w:name="Unresolved Mention" w:semiHidden="1" w:unhideWhenUsed="1"/>
+    <w:lsdException w:name="Smart Link" w:semiHidden="1" w:unhideWhenUsed="1"/>
   </w:latentStyles>
   <w:style w:type="paragraph" w:default="1" w:styleId="Normal">
     <w:name w:val="Normal"/>
     <w:qFormat/>
-    <w:rsid w:val="000A7802"/>
+    <w:rsid w:val="00DC6F2A"/>
     <w:rPr>
       <w:rFonts w:ascii="Frutiger 45 Light" w:hAnsi="Frutiger 45 Light"/>
       <w:szCs w:val="24"/>

</xml_diff>

<commit_message>
docs: add R# tool windows to Cheat Sheet
</commit_message>
<xml_diff>
--- a/Cheat Sheet.docx
+++ b/Cheat Sheet.docx
@@ -1,6 +1,6 @@
 
 <file path=word/document.xml><?xml version="1.0" encoding="utf-8"?>
-<w:document xmlns:wpc="http://schemas.microsoft.com/office/word/2010/wordprocessingCanvas" xmlns:cx="http://schemas.microsoft.com/office/drawing/2014/chartex" xmlns:cx1="http://schemas.microsoft.com/office/drawing/2015/9/8/chartex" xmlns:cx2="http://schemas.microsoft.com/office/drawing/2015/10/21/chartex" xmlns:cx3="http://schemas.microsoft.com/office/drawing/2016/5/9/chartex" xmlns:cx4="http://schemas.microsoft.com/office/drawing/2016/5/10/chartex" xmlns:cx5="http://schemas.microsoft.com/office/drawing/2016/5/11/chartex" xmlns:cx6="http://schemas.microsoft.com/office/drawing/2016/5/12/chartex" xmlns:cx7="http://schemas.microsoft.com/office/drawing/2016/5/13/chartex" xmlns:cx8="http://schemas.microsoft.com/office/drawing/2016/5/14/chartex" xmlns:mc="http://schemas.openxmlformats.org/markup-compatibility/2006" xmlns:aink="http://schemas.microsoft.com/office/drawing/2016/ink" xmlns:am3d="http://schemas.microsoft.com/office/drawing/2017/model3d" xmlns:o="urn:schemas-microsoft-com:office:office" xmlns:r="http://schemas.openxmlformats.org/officeDocument/2006/relationships" xmlns:m="http://schemas.openxmlformats.org/officeDocument/2006/math" xmlns:v="urn:schemas-microsoft-com:vml" xmlns:wp14="http://schemas.microsoft.com/office/word/2010/wordprocessingDrawing" xmlns:wp="http://schemas.openxmlformats.org/drawingml/2006/wordprocessingDrawing" xmlns:w10="urn:schemas-microsoft-com:office:word" xmlns:w="http://schemas.openxmlformats.org/wordprocessingml/2006/main" xmlns:w14="http://schemas.microsoft.com/office/word/2010/wordml" xmlns:w15="http://schemas.microsoft.com/office/word/2012/wordml" xmlns:w16cex="http://schemas.microsoft.com/office/word/2018/wordml/cex" xmlns:w16cid="http://schemas.microsoft.com/office/word/2016/wordml/cid" xmlns:w16="http://schemas.microsoft.com/office/word/2018/wordml" xmlns:w16sdtdh="http://schemas.microsoft.com/office/word/2020/wordml/sdtdatahash" xmlns:w16se="http://schemas.microsoft.com/office/word/2015/wordml/symex" xmlns:wpg="http://schemas.microsoft.com/office/word/2010/wordprocessingGroup" xmlns:wpi="http://schemas.microsoft.com/office/word/2010/wordprocessingInk" xmlns:wne="http://schemas.microsoft.com/office/word/2006/wordml" xmlns:wps="http://schemas.microsoft.com/office/word/2010/wordprocessingShape" mc:Ignorable="w14 w15 w16se w16cid w16 w16cex w16sdtdh wp14">
+<w:document xmlns:wpc="http://schemas.microsoft.com/office/word/2010/wordprocessingCanvas" xmlns:cx="http://schemas.microsoft.com/office/drawing/2014/chartex" xmlns:cx1="http://schemas.microsoft.com/office/drawing/2015/9/8/chartex" xmlns:cx2="http://schemas.microsoft.com/office/drawing/2015/10/21/chartex" xmlns:cx3="http://schemas.microsoft.com/office/drawing/2016/5/9/chartex" xmlns:cx4="http://schemas.microsoft.com/office/drawing/2016/5/10/chartex" xmlns:cx5="http://schemas.microsoft.com/office/drawing/2016/5/11/chartex" xmlns:cx6="http://schemas.microsoft.com/office/drawing/2016/5/12/chartex" xmlns:cx7="http://schemas.microsoft.com/office/drawing/2016/5/13/chartex" xmlns:cx8="http://schemas.microsoft.com/office/drawing/2016/5/14/chartex" xmlns:mc="http://schemas.openxmlformats.org/markup-compatibility/2006" xmlns:aink="http://schemas.microsoft.com/office/drawing/2016/ink" xmlns:am3d="http://schemas.microsoft.com/office/drawing/2017/model3d" xmlns:o="urn:schemas-microsoft-com:office:office" xmlns:oel="http://schemas.microsoft.com/office/2019/extlst" xmlns:r="http://schemas.openxmlformats.org/officeDocument/2006/relationships" xmlns:m="http://schemas.openxmlformats.org/officeDocument/2006/math" xmlns:v="urn:schemas-microsoft-com:vml" xmlns:wp14="http://schemas.microsoft.com/office/word/2010/wordprocessingDrawing" xmlns:wp="http://schemas.openxmlformats.org/drawingml/2006/wordprocessingDrawing" xmlns:w10="urn:schemas-microsoft-com:office:word" xmlns:w="http://schemas.openxmlformats.org/wordprocessingml/2006/main" xmlns:w14="http://schemas.microsoft.com/office/word/2010/wordml" xmlns:w15="http://schemas.microsoft.com/office/word/2012/wordml" xmlns:w16cex="http://schemas.microsoft.com/office/word/2018/wordml/cex" xmlns:w16cid="http://schemas.microsoft.com/office/word/2016/wordml/cid" xmlns:w16="http://schemas.microsoft.com/office/word/2018/wordml" xmlns:w16sdtdh="http://schemas.microsoft.com/office/word/2020/wordml/sdtdatahash" xmlns:w16se="http://schemas.microsoft.com/office/word/2015/wordml/symex" xmlns:wpg="http://schemas.microsoft.com/office/word/2010/wordprocessingGroup" xmlns:wpi="http://schemas.microsoft.com/office/word/2010/wordprocessingInk" xmlns:wne="http://schemas.microsoft.com/office/word/2006/wordml" xmlns:wps="http://schemas.microsoft.com/office/word/2010/wordprocessingShape" mc:Ignorable="w14 w15 w16se w16cid w16 w16cex w16sdtdh wp14">
   <w:body>
     <w:tbl>
       <w:tblPr>
@@ -773,8 +773,16 @@
               <w:rPr>
                 <w:lang w:val="en-US"/>
               </w:rPr>
-              <w:t>Alt + PgDn</w:t>
-            </w:r>
+              <w:t xml:space="preserve">Alt + </w:t>
+            </w:r>
+            <w:proofErr w:type="spellStart"/>
+            <w:r>
+              <w:rPr>
+                <w:lang w:val="en-US"/>
+              </w:rPr>
+              <w:t>PgDn</w:t>
+            </w:r>
+            <w:proofErr w:type="spellEnd"/>
           </w:p>
         </w:tc>
       </w:tr>
@@ -821,8 +829,16 @@
               <w:rPr>
                 <w:lang w:val="en-US"/>
               </w:rPr>
-              <w:t>Alt + PgUp</w:t>
-            </w:r>
+              <w:t xml:space="preserve">Alt + </w:t>
+            </w:r>
+            <w:proofErr w:type="spellStart"/>
+            <w:r>
+              <w:rPr>
+                <w:lang w:val="en-US"/>
+              </w:rPr>
+              <w:t>PgUp</w:t>
+            </w:r>
+            <w:proofErr w:type="spellEnd"/>
           </w:p>
         </w:tc>
       </w:tr>
@@ -868,8 +884,16 @@
               <w:rPr>
                 <w:lang w:val="en-US"/>
               </w:rPr>
-              <w:t>Shift + Alt + PgDn</w:t>
-            </w:r>
+              <w:t xml:space="preserve">Shift + Alt + </w:t>
+            </w:r>
+            <w:proofErr w:type="spellStart"/>
+            <w:r>
+              <w:rPr>
+                <w:lang w:val="en-US"/>
+              </w:rPr>
+              <w:t>PgDn</w:t>
+            </w:r>
+            <w:proofErr w:type="spellEnd"/>
           </w:p>
         </w:tc>
       </w:tr>
@@ -916,8 +940,16 @@
               <w:rPr>
                 <w:lang w:val="en-US"/>
               </w:rPr>
-              <w:t>Shift + Alt + PgUp</w:t>
-            </w:r>
+              <w:t xml:space="preserve">Shift + Alt + </w:t>
+            </w:r>
+            <w:proofErr w:type="spellStart"/>
+            <w:r>
+              <w:rPr>
+                <w:lang w:val="en-US"/>
+              </w:rPr>
+              <w:t>PgUp</w:t>
+            </w:r>
+            <w:proofErr w:type="spellEnd"/>
           </w:p>
         </w:tc>
       </w:tr>
@@ -1711,6 +1743,13 @@
                 <w:lang w:val="en-US"/>
               </w:rPr>
             </w:pPr>
+            <w:r>
+              <w:rPr>
+                <w:b w:val="0"/>
+                <w:lang w:val="en-US"/>
+              </w:rPr>
+              <w:t>Version control window</w:t>
+            </w:r>
           </w:p>
         </w:tc>
         <w:tc>
@@ -1725,6 +1764,12 @@
                 <w:lang w:val="en-US"/>
               </w:rPr>
             </w:pPr>
+            <w:r>
+              <w:rPr>
+                <w:lang w:val="en-US"/>
+              </w:rPr>
+              <w:t>Alt + 9</w:t>
+            </w:r>
           </w:p>
         </w:tc>
       </w:tr>
@@ -1746,6 +1791,13 @@
                 <w:lang w:val="en-US"/>
               </w:rPr>
             </w:pPr>
+            <w:r>
+              <w:rPr>
+                <w:b w:val="0"/>
+                <w:lang w:val="en-US"/>
+              </w:rPr>
+              <w:t>NuGet window</w:t>
+            </w:r>
           </w:p>
         </w:tc>
         <w:tc>
@@ -1760,6 +1812,12 @@
                 <w:lang w:val="en-US"/>
               </w:rPr>
             </w:pPr>
+            <w:r>
+              <w:rPr>
+                <w:lang w:val="en-US"/>
+              </w:rPr>
+              <w:t>Alt + 7</w:t>
+            </w:r>
           </w:p>
         </w:tc>
       </w:tr>
@@ -1780,6 +1838,13 @@
                 <w:lang w:val="en-US"/>
               </w:rPr>
             </w:pPr>
+            <w:r>
+              <w:rPr>
+                <w:b w:val="0"/>
+                <w:lang w:val="en-US"/>
+              </w:rPr>
+              <w:t>Tests window</w:t>
+            </w:r>
           </w:p>
         </w:tc>
         <w:tc>
@@ -1794,6 +1859,60 @@
                 <w:lang w:val="en-US"/>
               </w:rPr>
             </w:pPr>
+            <w:r>
+              <w:rPr>
+                <w:lang w:val="en-US"/>
+              </w:rPr>
+              <w:t>Alt + 8</w:t>
+            </w:r>
+          </w:p>
+        </w:tc>
+      </w:tr>
+      <w:tr>
+        <w:trPr>
+          <w:cnfStyle w:val="000000100000" w:firstRow="0" w:lastRow="0" w:firstColumn="0" w:lastColumn="0" w:oddVBand="0" w:evenVBand="0" w:oddHBand="1" w:evenHBand="0" w:firstRowFirstColumn="0" w:firstRowLastColumn="0" w:lastRowFirstColumn="0" w:lastRowLastColumn="0"/>
+          <w:trHeight w:val="70"/>
+        </w:trPr>
+        <w:tc>
+          <w:tcPr>
+            <w:cnfStyle w:val="001000000000" w:firstRow="0" w:lastRow="0" w:firstColumn="1" w:lastColumn="0" w:oddVBand="0" w:evenVBand="0" w:oddHBand="0" w:evenHBand="0" w:firstRowFirstColumn="0" w:firstRowLastColumn="0" w:lastRowFirstColumn="0" w:lastRowLastColumn="0"/>
+            <w:tcW w:w="2405" w:type="dxa"/>
+            <w:vAlign w:val="center"/>
+          </w:tcPr>
+          <w:p>
+            <w:pPr>
+              <w:rPr>
+                <w:b w:val="0"/>
+                <w:lang w:val="en-US"/>
+              </w:rPr>
+            </w:pPr>
+            <w:r>
+              <w:rPr>
+                <w:b w:val="0"/>
+                <w:lang w:val="en-US"/>
+              </w:rPr>
+              <w:t>Debug window</w:t>
+            </w:r>
+          </w:p>
+        </w:tc>
+        <w:tc>
+          <w:tcPr>
+            <w:tcW w:w="1867" w:type="dxa"/>
+            <w:vAlign w:val="center"/>
+          </w:tcPr>
+          <w:p>
+            <w:pPr>
+              <w:cnfStyle w:val="000000100000" w:firstRow="0" w:lastRow="0" w:firstColumn="0" w:lastColumn="0" w:oddVBand="0" w:evenVBand="0" w:oddHBand="1" w:evenHBand="0" w:firstRowFirstColumn="0" w:firstRowLastColumn="0" w:lastRowFirstColumn="0" w:lastRowLastColumn="0"/>
+              <w:rPr>
+                <w:lang w:val="en-US"/>
+              </w:rPr>
+            </w:pPr>
+            <w:r>
+              <w:rPr>
+                <w:lang w:val="en-US"/>
+              </w:rPr>
+              <w:t>Alt + 5</w:t>
+            </w:r>
           </w:p>
         </w:tc>
       </w:tr>
@@ -2824,12 +2943,14 @@
                 <w:lang w:val="en-US"/>
               </w:rPr>
             </w:pPr>
+            <w:proofErr w:type="spellStart"/>
             <w:r>
               <w:rPr>
                 <w:lang w:val="en-US"/>
               </w:rPr>
               <w:t>PowerToys</w:t>
             </w:r>
+            <w:proofErr w:type="spellEnd"/>
           </w:p>
         </w:tc>
       </w:tr>
@@ -2986,40 +3107,6 @@
           <w:p>
             <w:pPr>
               <w:cnfStyle w:val="000000000000" w:firstRow="0" w:lastRow="0" w:firstColumn="0" w:lastColumn="0" w:oddVBand="0" w:evenVBand="0" w:oddHBand="0" w:evenHBand="0" w:firstRowFirstColumn="0" w:firstRowLastColumn="0" w:lastRowFirstColumn="0" w:lastRowLastColumn="0"/>
-              <w:rPr>
-                <w:lang w:val="en-US"/>
-              </w:rPr>
-            </w:pPr>
-          </w:p>
-        </w:tc>
-      </w:tr>
-      <w:tr>
-        <w:trPr>
-          <w:cnfStyle w:val="000000100000" w:firstRow="0" w:lastRow="0" w:firstColumn="0" w:lastColumn="0" w:oddVBand="0" w:evenVBand="0" w:oddHBand="1" w:evenHBand="0" w:firstRowFirstColumn="0" w:firstRowLastColumn="0" w:lastRowFirstColumn="0" w:lastRowLastColumn="0"/>
-        </w:trPr>
-        <w:tc>
-          <w:tcPr>
-            <w:cnfStyle w:val="001000000000" w:firstRow="0" w:lastRow="0" w:firstColumn="1" w:lastColumn="0" w:oddVBand="0" w:evenVBand="0" w:oddHBand="0" w:evenHBand="0" w:firstRowFirstColumn="0" w:firstRowLastColumn="0" w:lastRowFirstColumn="0" w:lastRowLastColumn="0"/>
-            <w:tcW w:w="2405" w:type="dxa"/>
-            <w:vAlign w:val="center"/>
-          </w:tcPr>
-          <w:p>
-            <w:pPr>
-              <w:rPr>
-                <w:b w:val="0"/>
-                <w:lang w:val="en-US"/>
-              </w:rPr>
-            </w:pPr>
-          </w:p>
-        </w:tc>
-        <w:tc>
-          <w:tcPr>
-            <w:tcW w:w="1867" w:type="dxa"/>
-            <w:vAlign w:val="center"/>
-          </w:tcPr>
-          <w:p>
-            <w:pPr>
-              <w:cnfStyle w:val="000000100000" w:firstRow="0" w:lastRow="0" w:firstColumn="0" w:lastColumn="0" w:oddVBand="0" w:evenVBand="0" w:oddHBand="1" w:evenHBand="0" w:firstRowFirstColumn="0" w:firstRowLastColumn="0" w:lastRowFirstColumn="0" w:lastRowLastColumn="0"/>
               <w:rPr>
                 <w:lang w:val="en-US"/>
               </w:rPr>
@@ -3163,12 +3250,14 @@
                 <w:lang w:val="en-US" w:eastAsia="ja-JP"/>
               </w:rPr>
             </w:pPr>
+            <w:proofErr w:type="spellStart"/>
             <w:r>
               <w:rPr>
                 <w:lang w:val="en-US"/>
               </w:rPr>
               <w:t>Resultat</w:t>
             </w:r>
+            <w:proofErr w:type="spellEnd"/>
           </w:p>
         </w:tc>
       </w:tr>
@@ -3246,12 +3335,14 @@
                 <w:lang w:val="en-US"/>
               </w:rPr>
             </w:pPr>
+            <w:proofErr w:type="spellStart"/>
             <w:r>
               <w:rPr>
                 <w:lang w:val="en-US"/>
               </w:rPr>
               <w:t>dotTrace</w:t>
             </w:r>
+            <w:proofErr w:type="spellEnd"/>
           </w:p>
         </w:tc>
       </w:tr>
@@ -3327,7 +3418,23 @@
                 <w:rFonts w:cs="Arial"/>
                 <w:lang w:eastAsia="ja-JP"/>
               </w:rPr>
-              <w:t>Alle 5 bis 11 ms wird der gesamte Call Stack</w:t>
+              <w:t xml:space="preserve">Alle 5 bis 11 </w:t>
+            </w:r>
+            <w:proofErr w:type="spellStart"/>
+            <w:r>
+              <w:rPr>
+                <w:rFonts w:cs="Arial"/>
+                <w:lang w:eastAsia="ja-JP"/>
+              </w:rPr>
+              <w:t>ms</w:t>
+            </w:r>
+            <w:proofErr w:type="spellEnd"/>
+            <w:r>
+              <w:rPr>
+                <w:rFonts w:cs="Arial"/>
+                <w:lang w:eastAsia="ja-JP"/>
+              </w:rPr>
+              <w:t xml:space="preserve"> wird der gesamte Call Stack</w:t>
             </w:r>
             <w:r>
               <w:rPr>
@@ -3378,7 +3485,23 @@
                 <w:rFonts w:cs="Arial"/>
                 <w:lang w:eastAsia="ja-JP"/>
               </w:rPr>
-              <w:t>Anzahl Function Calls unbekannt</w:t>
+              <w:t xml:space="preserve">Anzahl </w:t>
+            </w:r>
+            <w:proofErr w:type="spellStart"/>
+            <w:r>
+              <w:rPr>
+                <w:rFonts w:cs="Arial"/>
+                <w:lang w:eastAsia="ja-JP"/>
+              </w:rPr>
+              <w:t>Function</w:t>
+            </w:r>
+            <w:proofErr w:type="spellEnd"/>
+            <w:r>
+              <w:rPr>
+                <w:rFonts w:cs="Arial"/>
+                <w:lang w:eastAsia="ja-JP"/>
+              </w:rPr>
+              <w:t xml:space="preserve"> Calls unbekannt</w:t>
             </w:r>
           </w:p>
           <w:p>
@@ -3400,7 +3523,23 @@
                 <w:rFonts w:cs="Arial"/>
                 <w:lang w:eastAsia="ja-JP"/>
               </w:rPr>
-              <w:t>Nicht alle Functions Calls und Call Stacks</w:t>
+              <w:t xml:space="preserve">Nicht alle </w:t>
+            </w:r>
+            <w:proofErr w:type="spellStart"/>
+            <w:r>
+              <w:rPr>
+                <w:rFonts w:cs="Arial"/>
+                <w:lang w:eastAsia="ja-JP"/>
+              </w:rPr>
+              <w:t>Functions</w:t>
+            </w:r>
+            <w:proofErr w:type="spellEnd"/>
+            <w:r>
+              <w:rPr>
+                <w:rFonts w:cs="Arial"/>
+                <w:lang w:eastAsia="ja-JP"/>
+              </w:rPr>
+              <w:t xml:space="preserve"> Calls und Call Stacks</w:t>
             </w:r>
             <w:r>
               <w:rPr>
@@ -3466,7 +3605,23 @@
                 <w:rFonts w:cs="Arial"/>
                 <w:lang w:eastAsia="ja-JP"/>
               </w:rPr>
-              <w:t>Benachrichtigung von CLR bei Function Entry und Exit</w:t>
+              <w:t xml:space="preserve">Benachrichtigung von CLR bei </w:t>
+            </w:r>
+            <w:proofErr w:type="spellStart"/>
+            <w:r>
+              <w:rPr>
+                <w:rFonts w:cs="Arial"/>
+                <w:lang w:eastAsia="ja-JP"/>
+              </w:rPr>
+              <w:t>Function</w:t>
+            </w:r>
+            <w:proofErr w:type="spellEnd"/>
+            <w:r>
+              <w:rPr>
+                <w:rFonts w:cs="Arial"/>
+                <w:lang w:eastAsia="ja-JP"/>
+              </w:rPr>
+              <w:t xml:space="preserve"> Entry und Exit</w:t>
             </w:r>
           </w:p>
           <w:p>
@@ -3625,7 +3780,7 @@
 </file>
 
 <file path=word/endnotes.xml><?xml version="1.0" encoding="utf-8"?>
-<w:endnotes xmlns:wpc="http://schemas.microsoft.com/office/word/2010/wordprocessingCanvas" xmlns:cx="http://schemas.microsoft.com/office/drawing/2014/chartex" xmlns:cx1="http://schemas.microsoft.com/office/drawing/2015/9/8/chartex" xmlns:cx2="http://schemas.microsoft.com/office/drawing/2015/10/21/chartex" xmlns:cx3="http://schemas.microsoft.com/office/drawing/2016/5/9/chartex" xmlns:cx4="http://schemas.microsoft.com/office/drawing/2016/5/10/chartex" xmlns:cx5="http://schemas.microsoft.com/office/drawing/2016/5/11/chartex" xmlns:cx6="http://schemas.microsoft.com/office/drawing/2016/5/12/chartex" xmlns:cx7="http://schemas.microsoft.com/office/drawing/2016/5/13/chartex" xmlns:cx8="http://schemas.microsoft.com/office/drawing/2016/5/14/chartex" xmlns:mc="http://schemas.openxmlformats.org/markup-compatibility/2006" xmlns:aink="http://schemas.microsoft.com/office/drawing/2016/ink" xmlns:am3d="http://schemas.microsoft.com/office/drawing/2017/model3d" xmlns:o="urn:schemas-microsoft-com:office:office" xmlns:r="http://schemas.openxmlformats.org/officeDocument/2006/relationships" xmlns:m="http://schemas.openxmlformats.org/officeDocument/2006/math" xmlns:v="urn:schemas-microsoft-com:vml" xmlns:wp14="http://schemas.microsoft.com/office/word/2010/wordprocessingDrawing" xmlns:wp="http://schemas.openxmlformats.org/drawingml/2006/wordprocessingDrawing" xmlns:w10="urn:schemas-microsoft-com:office:word" xmlns:w="http://schemas.openxmlformats.org/wordprocessingml/2006/main" xmlns:w14="http://schemas.microsoft.com/office/word/2010/wordml" xmlns:w15="http://schemas.microsoft.com/office/word/2012/wordml" xmlns:w16cex="http://schemas.microsoft.com/office/word/2018/wordml/cex" xmlns:w16cid="http://schemas.microsoft.com/office/word/2016/wordml/cid" xmlns:w16="http://schemas.microsoft.com/office/word/2018/wordml" xmlns:w16sdtdh="http://schemas.microsoft.com/office/word/2020/wordml/sdtdatahash" xmlns:w16se="http://schemas.microsoft.com/office/word/2015/wordml/symex" xmlns:wpg="http://schemas.microsoft.com/office/word/2010/wordprocessingGroup" xmlns:wpi="http://schemas.microsoft.com/office/word/2010/wordprocessingInk" xmlns:wne="http://schemas.microsoft.com/office/word/2006/wordml" xmlns:wps="http://schemas.microsoft.com/office/word/2010/wordprocessingShape" mc:Ignorable="w14 w15 w16se w16cid w16 w16cex w16sdtdh wp14">
+<w:endnotes xmlns:wpc="http://schemas.microsoft.com/office/word/2010/wordprocessingCanvas" xmlns:cx="http://schemas.microsoft.com/office/drawing/2014/chartex" xmlns:cx1="http://schemas.microsoft.com/office/drawing/2015/9/8/chartex" xmlns:cx2="http://schemas.microsoft.com/office/drawing/2015/10/21/chartex" xmlns:cx3="http://schemas.microsoft.com/office/drawing/2016/5/9/chartex" xmlns:cx4="http://schemas.microsoft.com/office/drawing/2016/5/10/chartex" xmlns:cx5="http://schemas.microsoft.com/office/drawing/2016/5/11/chartex" xmlns:cx6="http://schemas.microsoft.com/office/drawing/2016/5/12/chartex" xmlns:cx7="http://schemas.microsoft.com/office/drawing/2016/5/13/chartex" xmlns:cx8="http://schemas.microsoft.com/office/drawing/2016/5/14/chartex" xmlns:mc="http://schemas.openxmlformats.org/markup-compatibility/2006" xmlns:aink="http://schemas.microsoft.com/office/drawing/2016/ink" xmlns:am3d="http://schemas.microsoft.com/office/drawing/2017/model3d" xmlns:o="urn:schemas-microsoft-com:office:office" xmlns:oel="http://schemas.microsoft.com/office/2019/extlst" xmlns:r="http://schemas.openxmlformats.org/officeDocument/2006/relationships" xmlns:m="http://schemas.openxmlformats.org/officeDocument/2006/math" xmlns:v="urn:schemas-microsoft-com:vml" xmlns:wp14="http://schemas.microsoft.com/office/word/2010/wordprocessingDrawing" xmlns:wp="http://schemas.openxmlformats.org/drawingml/2006/wordprocessingDrawing" xmlns:w10="urn:schemas-microsoft-com:office:word" xmlns:w="http://schemas.openxmlformats.org/wordprocessingml/2006/main" xmlns:w14="http://schemas.microsoft.com/office/word/2010/wordml" xmlns:w15="http://schemas.microsoft.com/office/word/2012/wordml" xmlns:w16cex="http://schemas.microsoft.com/office/word/2018/wordml/cex" xmlns:w16cid="http://schemas.microsoft.com/office/word/2016/wordml/cid" xmlns:w16="http://schemas.microsoft.com/office/word/2018/wordml" xmlns:w16sdtdh="http://schemas.microsoft.com/office/word/2020/wordml/sdtdatahash" xmlns:w16se="http://schemas.microsoft.com/office/word/2015/wordml/symex" xmlns:wpg="http://schemas.microsoft.com/office/word/2010/wordprocessingGroup" xmlns:wpi="http://schemas.microsoft.com/office/word/2010/wordprocessingInk" xmlns:wne="http://schemas.microsoft.com/office/word/2006/wordml" xmlns:wps="http://schemas.microsoft.com/office/word/2010/wordprocessingShape" mc:Ignorable="w14 w15 w16se w16cid w16 w16cex w16sdtdh wp14">
   <w:endnote w:type="separator" w:id="-1">
     <w:p>
       <w:r>
@@ -3644,7 +3799,7 @@
 </file>
 
 <file path=word/footnotes.xml><?xml version="1.0" encoding="utf-8"?>
-<w:footnotes xmlns:wpc="http://schemas.microsoft.com/office/word/2010/wordprocessingCanvas" xmlns:cx="http://schemas.microsoft.com/office/drawing/2014/chartex" xmlns:cx1="http://schemas.microsoft.com/office/drawing/2015/9/8/chartex" xmlns:cx2="http://schemas.microsoft.com/office/drawing/2015/10/21/chartex" xmlns:cx3="http://schemas.microsoft.com/office/drawing/2016/5/9/chartex" xmlns:cx4="http://schemas.microsoft.com/office/drawing/2016/5/10/chartex" xmlns:cx5="http://schemas.microsoft.com/office/drawing/2016/5/11/chartex" xmlns:cx6="http://schemas.microsoft.com/office/drawing/2016/5/12/chartex" xmlns:cx7="http://schemas.microsoft.com/office/drawing/2016/5/13/chartex" xmlns:cx8="http://schemas.microsoft.com/office/drawing/2016/5/14/chartex" xmlns:mc="http://schemas.openxmlformats.org/markup-compatibility/2006" xmlns:aink="http://schemas.microsoft.com/office/drawing/2016/ink" xmlns:am3d="http://schemas.microsoft.com/office/drawing/2017/model3d" xmlns:o="urn:schemas-microsoft-com:office:office" xmlns:r="http://schemas.openxmlformats.org/officeDocument/2006/relationships" xmlns:m="http://schemas.openxmlformats.org/officeDocument/2006/math" xmlns:v="urn:schemas-microsoft-com:vml" xmlns:wp14="http://schemas.microsoft.com/office/word/2010/wordprocessingDrawing" xmlns:wp="http://schemas.openxmlformats.org/drawingml/2006/wordprocessingDrawing" xmlns:w10="urn:schemas-microsoft-com:office:word" xmlns:w="http://schemas.openxmlformats.org/wordprocessingml/2006/main" xmlns:w14="http://schemas.microsoft.com/office/word/2010/wordml" xmlns:w15="http://schemas.microsoft.com/office/word/2012/wordml" xmlns:w16cex="http://schemas.microsoft.com/office/word/2018/wordml/cex" xmlns:w16cid="http://schemas.microsoft.com/office/word/2016/wordml/cid" xmlns:w16="http://schemas.microsoft.com/office/word/2018/wordml" xmlns:w16sdtdh="http://schemas.microsoft.com/office/word/2020/wordml/sdtdatahash" xmlns:w16se="http://schemas.microsoft.com/office/word/2015/wordml/symex" xmlns:wpg="http://schemas.microsoft.com/office/word/2010/wordprocessingGroup" xmlns:wpi="http://schemas.microsoft.com/office/word/2010/wordprocessingInk" xmlns:wne="http://schemas.microsoft.com/office/word/2006/wordml" xmlns:wps="http://schemas.microsoft.com/office/word/2010/wordprocessingShape" mc:Ignorable="w14 w15 w16se w16cid w16 w16cex w16sdtdh wp14">
+<w:footnotes xmlns:wpc="http://schemas.microsoft.com/office/word/2010/wordprocessingCanvas" xmlns:cx="http://schemas.microsoft.com/office/drawing/2014/chartex" xmlns:cx1="http://schemas.microsoft.com/office/drawing/2015/9/8/chartex" xmlns:cx2="http://schemas.microsoft.com/office/drawing/2015/10/21/chartex" xmlns:cx3="http://schemas.microsoft.com/office/drawing/2016/5/9/chartex" xmlns:cx4="http://schemas.microsoft.com/office/drawing/2016/5/10/chartex" xmlns:cx5="http://schemas.microsoft.com/office/drawing/2016/5/11/chartex" xmlns:cx6="http://schemas.microsoft.com/office/drawing/2016/5/12/chartex" xmlns:cx7="http://schemas.microsoft.com/office/drawing/2016/5/13/chartex" xmlns:cx8="http://schemas.microsoft.com/office/drawing/2016/5/14/chartex" xmlns:mc="http://schemas.openxmlformats.org/markup-compatibility/2006" xmlns:aink="http://schemas.microsoft.com/office/drawing/2016/ink" xmlns:am3d="http://schemas.microsoft.com/office/drawing/2017/model3d" xmlns:o="urn:schemas-microsoft-com:office:office" xmlns:oel="http://schemas.microsoft.com/office/2019/extlst" xmlns:r="http://schemas.openxmlformats.org/officeDocument/2006/relationships" xmlns:m="http://schemas.openxmlformats.org/officeDocument/2006/math" xmlns:v="urn:schemas-microsoft-com:vml" xmlns:wp14="http://schemas.microsoft.com/office/word/2010/wordprocessingDrawing" xmlns:wp="http://schemas.openxmlformats.org/drawingml/2006/wordprocessingDrawing" xmlns:w10="urn:schemas-microsoft-com:office:word" xmlns:w="http://schemas.openxmlformats.org/wordprocessingml/2006/main" xmlns:w14="http://schemas.microsoft.com/office/word/2010/wordml" xmlns:w15="http://schemas.microsoft.com/office/word/2012/wordml" xmlns:w16cex="http://schemas.microsoft.com/office/word/2018/wordml/cex" xmlns:w16cid="http://schemas.microsoft.com/office/word/2016/wordml/cid" xmlns:w16="http://schemas.microsoft.com/office/word/2018/wordml" xmlns:w16sdtdh="http://schemas.microsoft.com/office/word/2020/wordml/sdtdatahash" xmlns:w16se="http://schemas.microsoft.com/office/word/2015/wordml/symex" xmlns:wpg="http://schemas.microsoft.com/office/word/2010/wordprocessingGroup" xmlns:wpi="http://schemas.microsoft.com/office/word/2010/wordprocessingInk" xmlns:wne="http://schemas.microsoft.com/office/word/2006/wordml" xmlns:wps="http://schemas.microsoft.com/office/word/2010/wordprocessingShape" mc:Ignorable="w14 w15 w16se w16cid w16 w16cex w16sdtdh wp14">
   <w:footnote w:type="separator" w:id="-1">
     <w:p>
       <w:r>
@@ -3663,7 +3818,7 @@
 </file>
 
 <file path=word/numbering.xml><?xml version="1.0" encoding="utf-8"?>
-<w:numbering xmlns:wpc="http://schemas.microsoft.com/office/word/2010/wordprocessingCanvas" xmlns:cx="http://schemas.microsoft.com/office/drawing/2014/chartex" xmlns:cx1="http://schemas.microsoft.com/office/drawing/2015/9/8/chartex" xmlns:cx2="http://schemas.microsoft.com/office/drawing/2015/10/21/chartex" xmlns:cx3="http://schemas.microsoft.com/office/drawing/2016/5/9/chartex" xmlns:cx4="http://schemas.microsoft.com/office/drawing/2016/5/10/chartex" xmlns:cx5="http://schemas.microsoft.com/office/drawing/2016/5/11/chartex" xmlns:cx6="http://schemas.microsoft.com/office/drawing/2016/5/12/chartex" xmlns:cx7="http://schemas.microsoft.com/office/drawing/2016/5/13/chartex" xmlns:cx8="http://schemas.microsoft.com/office/drawing/2016/5/14/chartex" xmlns:mc="http://schemas.openxmlformats.org/markup-compatibility/2006" xmlns:aink="http://schemas.microsoft.com/office/drawing/2016/ink" xmlns:am3d="http://schemas.microsoft.com/office/drawing/2017/model3d" xmlns:o="urn:schemas-microsoft-com:office:office" xmlns:r="http://schemas.openxmlformats.org/officeDocument/2006/relationships" xmlns:m="http://schemas.openxmlformats.org/officeDocument/2006/math" xmlns:v="urn:schemas-microsoft-com:vml" xmlns:wp14="http://schemas.microsoft.com/office/word/2010/wordprocessingDrawing" xmlns:wp="http://schemas.openxmlformats.org/drawingml/2006/wordprocessingDrawing" xmlns:w10="urn:schemas-microsoft-com:office:word" xmlns:w="http://schemas.openxmlformats.org/wordprocessingml/2006/main" xmlns:w14="http://schemas.microsoft.com/office/word/2010/wordml" xmlns:w15="http://schemas.microsoft.com/office/word/2012/wordml" xmlns:w16cex="http://schemas.microsoft.com/office/word/2018/wordml/cex" xmlns:w16cid="http://schemas.microsoft.com/office/word/2016/wordml/cid" xmlns:w16="http://schemas.microsoft.com/office/word/2018/wordml" xmlns:w16sdtdh="http://schemas.microsoft.com/office/word/2020/wordml/sdtdatahash" xmlns:w16se="http://schemas.microsoft.com/office/word/2015/wordml/symex" xmlns:wpg="http://schemas.microsoft.com/office/word/2010/wordprocessingGroup" xmlns:wpi="http://schemas.microsoft.com/office/word/2010/wordprocessingInk" xmlns:wne="http://schemas.microsoft.com/office/word/2006/wordml" xmlns:wps="http://schemas.microsoft.com/office/word/2010/wordprocessingShape" mc:Ignorable="w14 w15 w16se w16cid w16 w16cex w16sdtdh wp14">
+<w:numbering xmlns:wpc="http://schemas.microsoft.com/office/word/2010/wordprocessingCanvas" xmlns:cx="http://schemas.microsoft.com/office/drawing/2014/chartex" xmlns:cx1="http://schemas.microsoft.com/office/drawing/2015/9/8/chartex" xmlns:cx2="http://schemas.microsoft.com/office/drawing/2015/10/21/chartex" xmlns:cx3="http://schemas.microsoft.com/office/drawing/2016/5/9/chartex" xmlns:cx4="http://schemas.microsoft.com/office/drawing/2016/5/10/chartex" xmlns:cx5="http://schemas.microsoft.com/office/drawing/2016/5/11/chartex" xmlns:cx6="http://schemas.microsoft.com/office/drawing/2016/5/12/chartex" xmlns:cx7="http://schemas.microsoft.com/office/drawing/2016/5/13/chartex" xmlns:cx8="http://schemas.microsoft.com/office/drawing/2016/5/14/chartex" xmlns:mc="http://schemas.openxmlformats.org/markup-compatibility/2006" xmlns:aink="http://schemas.microsoft.com/office/drawing/2016/ink" xmlns:am3d="http://schemas.microsoft.com/office/drawing/2017/model3d" xmlns:o="urn:schemas-microsoft-com:office:office" xmlns:oel="http://schemas.microsoft.com/office/2019/extlst" xmlns:r="http://schemas.openxmlformats.org/officeDocument/2006/relationships" xmlns:m="http://schemas.openxmlformats.org/officeDocument/2006/math" xmlns:v="urn:schemas-microsoft-com:vml" xmlns:wp14="http://schemas.microsoft.com/office/word/2010/wordprocessingDrawing" xmlns:wp="http://schemas.openxmlformats.org/drawingml/2006/wordprocessingDrawing" xmlns:w10="urn:schemas-microsoft-com:office:word" xmlns:w="http://schemas.openxmlformats.org/wordprocessingml/2006/main" xmlns:w14="http://schemas.microsoft.com/office/word/2010/wordml" xmlns:w15="http://schemas.microsoft.com/office/word/2012/wordml" xmlns:w16cex="http://schemas.microsoft.com/office/word/2018/wordml/cex" xmlns:w16cid="http://schemas.microsoft.com/office/word/2016/wordml/cid" xmlns:w16="http://schemas.microsoft.com/office/word/2018/wordml" xmlns:w16sdtdh="http://schemas.microsoft.com/office/word/2020/wordml/sdtdatahash" xmlns:w16se="http://schemas.microsoft.com/office/word/2015/wordml/symex" xmlns:wpg="http://schemas.microsoft.com/office/word/2010/wordprocessingGroup" xmlns:wpi="http://schemas.microsoft.com/office/word/2010/wordprocessingInk" xmlns:wne="http://schemas.microsoft.com/office/word/2006/wordml" xmlns:wps="http://schemas.microsoft.com/office/word/2010/wordprocessingShape" mc:Ignorable="w14 w15 w16se w16cid w16 w16cex w16sdtdh wp14">
   <w:abstractNum w:abstractNumId="0" w15:restartNumberingAfterBreak="0">
     <w:nsid w:val="187730BC"/>
     <w:multiLevelType w:val="multilevel"/>
@@ -4374,154 +4529,154 @@
       </w:rPr>
     </w:lvl>
   </w:abstractNum>
-  <w:num w:numId="1">
+  <w:num w:numId="1" w16cid:durableId="2127313385">
     <w:abstractNumId w:val="0"/>
   </w:num>
-  <w:num w:numId="2">
+  <w:num w:numId="2" w16cid:durableId="888614694">
     <w:abstractNumId w:val="0"/>
   </w:num>
-  <w:num w:numId="3">
+  <w:num w:numId="3" w16cid:durableId="505094650">
     <w:abstractNumId w:val="0"/>
   </w:num>
-  <w:num w:numId="4">
+  <w:num w:numId="4" w16cid:durableId="626086352">
     <w:abstractNumId w:val="0"/>
   </w:num>
-  <w:num w:numId="5">
+  <w:num w:numId="5" w16cid:durableId="1407603516">
     <w:abstractNumId w:val="0"/>
   </w:num>
-  <w:num w:numId="6">
+  <w:num w:numId="6" w16cid:durableId="1375273739">
     <w:abstractNumId w:val="0"/>
   </w:num>
-  <w:num w:numId="7">
+  <w:num w:numId="7" w16cid:durableId="979307227">
     <w:abstractNumId w:val="0"/>
   </w:num>
-  <w:num w:numId="8">
+  <w:num w:numId="8" w16cid:durableId="1219438702">
     <w:abstractNumId w:val="0"/>
   </w:num>
-  <w:num w:numId="9">
+  <w:num w:numId="9" w16cid:durableId="4863225">
     <w:abstractNumId w:val="0"/>
   </w:num>
-  <w:num w:numId="10">
+  <w:num w:numId="10" w16cid:durableId="927301179">
     <w:abstractNumId w:val="0"/>
   </w:num>
-  <w:num w:numId="11">
+  <w:num w:numId="11" w16cid:durableId="2030598330">
     <w:abstractNumId w:val="0"/>
   </w:num>
-  <w:num w:numId="12">
+  <w:num w:numId="12" w16cid:durableId="856767984">
     <w:abstractNumId w:val="0"/>
   </w:num>
-  <w:num w:numId="13">
+  <w:num w:numId="13" w16cid:durableId="86930547">
     <w:abstractNumId w:val="0"/>
   </w:num>
-  <w:num w:numId="14">
+  <w:num w:numId="14" w16cid:durableId="390691452">
     <w:abstractNumId w:val="0"/>
   </w:num>
-  <w:num w:numId="15">
+  <w:num w:numId="15" w16cid:durableId="715397532">
     <w:abstractNumId w:val="0"/>
   </w:num>
-  <w:num w:numId="16">
+  <w:num w:numId="16" w16cid:durableId="629701091">
     <w:abstractNumId w:val="0"/>
   </w:num>
-  <w:num w:numId="17">
+  <w:num w:numId="17" w16cid:durableId="2008826422">
     <w:abstractNumId w:val="0"/>
   </w:num>
-  <w:num w:numId="18">
+  <w:num w:numId="18" w16cid:durableId="2069721315">
     <w:abstractNumId w:val="0"/>
   </w:num>
-  <w:num w:numId="19">
+  <w:num w:numId="19" w16cid:durableId="1335451112">
     <w:abstractNumId w:val="0"/>
   </w:num>
-  <w:num w:numId="20">
+  <w:num w:numId="20" w16cid:durableId="620068525">
     <w:abstractNumId w:val="0"/>
   </w:num>
-  <w:num w:numId="21">
+  <w:num w:numId="21" w16cid:durableId="1337803452">
     <w:abstractNumId w:val="0"/>
   </w:num>
-  <w:num w:numId="22">
+  <w:num w:numId="22" w16cid:durableId="1371491989">
     <w:abstractNumId w:val="0"/>
   </w:num>
-  <w:num w:numId="23">
+  <w:num w:numId="23" w16cid:durableId="282999786">
     <w:abstractNumId w:val="0"/>
   </w:num>
-  <w:num w:numId="24">
+  <w:num w:numId="24" w16cid:durableId="887033037">
     <w:abstractNumId w:val="0"/>
   </w:num>
-  <w:num w:numId="25">
+  <w:num w:numId="25" w16cid:durableId="929852179">
     <w:abstractNumId w:val="0"/>
   </w:num>
-  <w:num w:numId="26">
+  <w:num w:numId="26" w16cid:durableId="235558081">
     <w:abstractNumId w:val="0"/>
   </w:num>
-  <w:num w:numId="27">
+  <w:num w:numId="27" w16cid:durableId="1138886252">
     <w:abstractNumId w:val="0"/>
   </w:num>
-  <w:num w:numId="28">
+  <w:num w:numId="28" w16cid:durableId="61029084">
     <w:abstractNumId w:val="0"/>
   </w:num>
-  <w:num w:numId="29">
+  <w:num w:numId="29" w16cid:durableId="182522036">
     <w:abstractNumId w:val="0"/>
   </w:num>
-  <w:num w:numId="30">
+  <w:num w:numId="30" w16cid:durableId="1748306432">
     <w:abstractNumId w:val="0"/>
   </w:num>
-  <w:num w:numId="31">
+  <w:num w:numId="31" w16cid:durableId="468204539">
     <w:abstractNumId w:val="0"/>
   </w:num>
-  <w:num w:numId="32">
+  <w:num w:numId="32" w16cid:durableId="593174663">
     <w:abstractNumId w:val="0"/>
   </w:num>
-  <w:num w:numId="33">
+  <w:num w:numId="33" w16cid:durableId="1404985285">
     <w:abstractNumId w:val="0"/>
   </w:num>
-  <w:num w:numId="34">
+  <w:num w:numId="34" w16cid:durableId="929772956">
     <w:abstractNumId w:val="0"/>
   </w:num>
-  <w:num w:numId="35">
+  <w:num w:numId="35" w16cid:durableId="1829441270">
     <w:abstractNumId w:val="0"/>
   </w:num>
-  <w:num w:numId="36">
+  <w:num w:numId="36" w16cid:durableId="143552011">
     <w:abstractNumId w:val="0"/>
   </w:num>
-  <w:num w:numId="37">
+  <w:num w:numId="37" w16cid:durableId="863175979">
     <w:abstractNumId w:val="0"/>
   </w:num>
-  <w:num w:numId="38">
+  <w:num w:numId="38" w16cid:durableId="573130321">
     <w:abstractNumId w:val="0"/>
   </w:num>
-  <w:num w:numId="39">
+  <w:num w:numId="39" w16cid:durableId="2110856167">
     <w:abstractNumId w:val="0"/>
   </w:num>
-  <w:num w:numId="40">
+  <w:num w:numId="40" w16cid:durableId="1614092667">
     <w:abstractNumId w:val="0"/>
   </w:num>
-  <w:num w:numId="41">
+  <w:num w:numId="41" w16cid:durableId="2078816007">
     <w:abstractNumId w:val="0"/>
   </w:num>
-  <w:num w:numId="42">
+  <w:num w:numId="42" w16cid:durableId="905259715">
     <w:abstractNumId w:val="0"/>
   </w:num>
-  <w:num w:numId="43">
+  <w:num w:numId="43" w16cid:durableId="867567325">
     <w:abstractNumId w:val="0"/>
   </w:num>
-  <w:num w:numId="44">
+  <w:num w:numId="44" w16cid:durableId="681779784">
     <w:abstractNumId w:val="0"/>
   </w:num>
-  <w:num w:numId="45">
+  <w:num w:numId="45" w16cid:durableId="1225262967">
     <w:abstractNumId w:val="0"/>
   </w:num>
-  <w:num w:numId="46">
+  <w:num w:numId="46" w16cid:durableId="491337712">
     <w:abstractNumId w:val="2"/>
   </w:num>
-  <w:num w:numId="47">
+  <w:num w:numId="47" w16cid:durableId="882912140">
     <w:abstractNumId w:val="5"/>
   </w:num>
-  <w:num w:numId="48">
+  <w:num w:numId="48" w16cid:durableId="207499866">
     <w:abstractNumId w:val="4"/>
   </w:num>
-  <w:num w:numId="49">
+  <w:num w:numId="49" w16cid:durableId="349374009">
     <w:abstractNumId w:val="1"/>
   </w:num>
-  <w:num w:numId="50">
+  <w:num w:numId="50" w16cid:durableId="1808887438">
     <w:abstractNumId w:val="3"/>
   </w:num>
 </w:numbering>
@@ -6058,4 +6213,10 @@
     <ds:schemaRef ds:uri="http://schemas.openxmlformats.org/officeDocument/2006/bibliography"/>
   </ds:schemaRefs>
 </ds:datastoreItem>
+</file>
+
+<file path=docMetadata/LabelInfo.xml><?xml version="1.0" encoding="utf-8"?>
+<clbl:labelList xmlns:clbl="http://schemas.microsoft.com/office/2020/mipLabelMetadata">
+  <clbl:label id="{f9a68f73-b527-45da-b1a3-2f598590be36}" enabled="1" method="Standard" siteId="{3ae7c479-0cf1-47f4-8f84-929f364eff67}" contentBits="0" removed="0"/>
+</clbl:labelList>
 </file>
</xml_diff>